<commit_message>
first round of revisions up to page 14
</commit_message>
<xml_diff>
--- a/rough-draft.docx
+++ b/rough-draft.docx
@@ -348,23 +348,7 @@
         <w:t xml:space="preserve"> </w:t>
       </w:r>
       <w:r>
-        <w:t>(</w:t>
-      </w:r>
-      <w:proofErr w:type="spellStart"/>
-      <w:r>
-        <w:t>Bañales</w:t>
-      </w:r>
-      <w:proofErr w:type="spellEnd"/>
-      <w:r>
-        <w:t xml:space="preserve"> et. al 2020; Francis &amp; Darity 2021; Pena-</w:t>
-      </w:r>
-      <w:proofErr w:type="spellStart"/>
-      <w:r>
-        <w:t>Shaff</w:t>
-      </w:r>
-      <w:proofErr w:type="spellEnd"/>
-      <w:r>
-        <w:t xml:space="preserve"> et. al 2019; Brown 2007; Hughes 2009). Other studies extend these issues to Latino, Asian American, and multi-racial individuals (see,</w:t>
+        <w:t>(Bañales et. al 2020; Francis &amp; Darity 2021; Pena-Shaff et. al 2019; Brown 2007; Hughes 2009). Other studies extend these issues to Latino, Asian American, and multi-racial individuals (see,</w:t>
       </w:r>
       <w:r>
         <w:t xml:space="preserve"> </w:t>
@@ -411,115 +395,119 @@
         <w:t xml:space="preserve"> 2004</w:t>
       </w:r>
       <w:r>
+        <w:t>).</w:t>
+      </w:r>
+      <w:r>
+        <w:rPr>
+          <w:rStyle w:val="FootnoteReference"/>
+        </w:rPr>
+        <w:footnoteReference w:id="1"/>
+      </w:r>
+      <w:r>
+        <w:t xml:space="preserve"> </w:t>
+      </w:r>
+      <w:r>
+        <w:t xml:space="preserve">In the United States, "race" is a dynamic social construction contingent on the country's unique history of white domination and the marginalization of </w:t>
+      </w:r>
+      <w:r>
+        <w:t>Black</w:t>
+      </w:r>
+      <w:r>
+        <w:t>, Asian American, Latinx, and Indigenous peoples (Ifekwunigwe</w:t>
+      </w:r>
+      <w:r>
+        <w:t>,</w:t>
+      </w:r>
+      <w:r>
+        <w:t xml:space="preserve"> 2020). </w:t>
+      </w:r>
+      <w:r>
+        <w:t xml:space="preserve">Because of their dominant position in the United States' contemporary racial order, </w:t>
+      </w:r>
+      <w:r>
+        <w:t xml:space="preserve">white individuals have an ego-protective incentive to practice </w:t>
+      </w:r>
+      <w:r>
+        <w:t>color-</w:t>
+      </w:r>
+      <w:r>
+        <w:lastRenderedPageBreak/>
+        <w:t>evasiveness</w:t>
+      </w:r>
+      <w:r>
+        <w:t xml:space="preserve"> (</w:t>
+      </w:r>
+      <w:r>
+        <w:t>Plaut et al.</w:t>
+      </w:r>
+      <w:r>
+        <w:t xml:space="preserve">, </w:t>
+      </w:r>
+      <w:r>
+        <w:t>2018</w:t>
+      </w:r>
+      <w:r>
+        <w:t>)</w:t>
+      </w:r>
+      <w:r>
+        <w:t xml:space="preserve">. It allows </w:t>
+      </w:r>
+      <w:r>
+        <w:t xml:space="preserve">white </w:t>
+      </w:r>
+      <w:r>
+        <w:t>individuals to</w:t>
+      </w:r>
+      <w:r>
+        <w:t xml:space="preserve"> enjoy </w:t>
+      </w:r>
+      <w:r>
+        <w:t xml:space="preserve">both </w:t>
+      </w:r>
+      <w:r>
+        <w:t>the material and psychological wage</w:t>
+      </w:r>
+      <w:r>
+        <w:t>s</w:t>
+      </w:r>
+      <w:r>
+        <w:t xml:space="preserve"> of whiteness while </w:t>
+      </w:r>
+      <w:r>
+        <w:t xml:space="preserve">attributing racial inequalities to </w:t>
+      </w:r>
+      <w:r>
+        <w:t>personal</w:t>
+      </w:r>
+      <w:r>
+        <w:t xml:space="preserve"> shortcomings</w:t>
+      </w:r>
+      <w:r>
+        <w:t xml:space="preserve"> (</w:t>
+      </w:r>
+      <w:r>
+        <w:t>Du Bois</w:t>
+      </w:r>
+      <w:r>
+        <w:t>, 1</w:t>
+      </w:r>
+      <w:r>
+        <w:t>920</w:t>
+      </w:r>
+      <w:r>
+        <w:t xml:space="preserve">; Roediger, </w:t>
+      </w:r>
+      <w:r>
+        <w:rPr>
+          <w:b/>
+          <w:bCs/>
+        </w:rPr>
+        <w:t>Year</w:t>
+      </w:r>
+      <w:r>
         <w:t xml:space="preserve">). </w:t>
       </w:r>
       <w:r>
-        <w:t>In the United States, "race" is a dynamic social construction contingent on the country's unique history of white domination and the marginalization of African American, Asian American, Latinx, and Indigenous peoples (</w:t>
-      </w:r>
-      <w:proofErr w:type="spellStart"/>
-      <w:r>
-        <w:t>Ifekwunigwe</w:t>
-      </w:r>
-      <w:proofErr w:type="spellEnd"/>
-      <w:r>
-        <w:t>,</w:t>
-      </w:r>
-      <w:r>
-        <w:t xml:space="preserve"> 2020). </w:t>
-      </w:r>
-      <w:r>
-        <w:t xml:space="preserve">Because of their dominant position in the United States' contemporary racial order, </w:t>
-      </w:r>
-      <w:r>
-        <w:t xml:space="preserve">white individuals have an ego-protective incentive to practice </w:t>
-      </w:r>
-      <w:r>
-        <w:t>color-evasiveness</w:t>
-      </w:r>
-      <w:r>
-        <w:t xml:space="preserve"> (</w:t>
-      </w:r>
-      <w:proofErr w:type="spellStart"/>
-      <w:r>
-        <w:t>Plaut</w:t>
-      </w:r>
-      <w:proofErr w:type="spellEnd"/>
-      <w:r>
-        <w:t xml:space="preserve"> et al.</w:t>
-      </w:r>
-      <w:r>
-        <w:t xml:space="preserve">, </w:t>
-      </w:r>
-      <w:r>
-        <w:t>2018</w:t>
-      </w:r>
-      <w:r>
-        <w:t>)</w:t>
-      </w:r>
-      <w:r>
-        <w:t xml:space="preserve">. It allows </w:t>
-      </w:r>
-      <w:r>
-        <w:t xml:space="preserve">white </w:t>
-      </w:r>
-      <w:r>
-        <w:t>individuals to</w:t>
-      </w:r>
-      <w:r>
-        <w:t xml:space="preserve"> enjoy </w:t>
-      </w:r>
-      <w:r>
-        <w:t xml:space="preserve">both </w:t>
-      </w:r>
-      <w:r>
-        <w:t>the material and psychological wage</w:t>
-      </w:r>
-      <w:r>
-        <w:t>s</w:t>
-      </w:r>
-      <w:r>
-        <w:t xml:space="preserve"> of whiteness while </w:t>
-      </w:r>
-      <w:r>
-        <w:t xml:space="preserve">attributing racial inequalities to </w:t>
-      </w:r>
-      <w:r>
-        <w:t>personal</w:t>
-      </w:r>
-      <w:r>
-        <w:t xml:space="preserve"> shortcomings</w:t>
-      </w:r>
-      <w:r>
-        <w:t xml:space="preserve"> (</w:t>
-      </w:r>
-      <w:r>
-        <w:t xml:space="preserve">Du </w:t>
-      </w:r>
-      <w:proofErr w:type="spellStart"/>
-      <w:r>
-        <w:t>Bois</w:t>
-      </w:r>
-      <w:proofErr w:type="spellEnd"/>
-      <w:r>
-        <w:t>, 1</w:t>
-      </w:r>
-      <w:r>
-        <w:t>920</w:t>
-      </w:r>
-      <w:r>
-        <w:t xml:space="preserve">; Roediger, </w:t>
-      </w:r>
-      <w:r>
-        <w:rPr>
-          <w:b/>
-          <w:bCs/>
-        </w:rPr>
-        <w:t>Year</w:t>
-      </w:r>
-      <w:r>
-        <w:t xml:space="preserve">). </w:t>
-      </w:r>
-      <w:r>
         <w:t>Few scholars</w:t>
       </w:r>
       <w:r>
@@ -535,11 +523,7 @@
         <w:t>youth</w:t>
       </w:r>
       <w:r>
-        <w:t xml:space="preserve"> reproduce, </w:t>
-      </w:r>
-      <w:r>
-        <w:lastRenderedPageBreak/>
-        <w:t>rework</w:t>
+        <w:t xml:space="preserve"> reproduce, rework</w:t>
       </w:r>
       <w:r>
         <w:t xml:space="preserve">, or contest </w:t>
@@ -592,13 +576,8 @@
         <w:t>race and</w:t>
       </w:r>
       <w:r>
-        <w:t xml:space="preserve"> school contexts often recruit parents and teachers to report students' racial practices (e.g. interracial friendships, standing up to racism, etc.) and racial beliefs (</w:t>
-      </w:r>
-      <w:proofErr w:type="spellStart"/>
-      <w:r>
-        <w:t>Onyekwuluje</w:t>
-      </w:r>
-      <w:proofErr w:type="spellEnd"/>
+        <w:t xml:space="preserve"> school contexts often recruit parents and teachers to report students' racial practices (e.g. interracial friendships, standing up to racism, etc.) and racial beliefs (Onyekwuluje</w:t>
+      </w:r>
       <w:r>
         <w:t>,</w:t>
       </w:r>
@@ -624,15 +603,7 @@
         <w:t xml:space="preserve">children's perceptions can illuminate aspects of behaviors and beliefs that are often obstructed from their parents' view. </w:t>
       </w:r>
       <w:r>
-        <w:t>During adolescence in particular, individuals increase their autonomy and elevate the importance of relationships with those outside of their families (</w:t>
-      </w:r>
-      <w:proofErr w:type="spellStart"/>
-      <w:r>
-        <w:t>Loyd</w:t>
-      </w:r>
-      <w:proofErr w:type="spellEnd"/>
-      <w:r>
-        <w:t xml:space="preserve"> &amp; Gaither</w:t>
+        <w:t>During adolescence in particular, individuals increase their autonomy and elevate the importance of relationships with those outside of their families (Loyd &amp; Gaither</w:t>
       </w:r>
       <w:r>
         <w:t>,</w:t>
@@ -718,13 +689,8 @@
         <w:t xml:space="preserve">peer networks, to name a few, </w:t>
       </w:r>
       <w:r>
-        <w:t>are not easily separable from each other (</w:t>
-      </w:r>
-      <w:proofErr w:type="spellStart"/>
-      <w:r>
-        <w:t>Vitrup</w:t>
-      </w:r>
-      <w:proofErr w:type="spellEnd"/>
+        <w:t>are not easily separable from each other (Vitrup</w:t>
+      </w:r>
       <w:r>
         <w:t>,</w:t>
       </w:r>
@@ -738,7 +704,11 @@
         <w:t xml:space="preserve">. As such, policies and practices intended to disrupt </w:t>
       </w:r>
       <w:r>
-        <w:t>color-evasiveness</w:t>
+        <w:t>color-</w:t>
+      </w:r>
+      <w:r>
+        <w:lastRenderedPageBreak/>
+        <w:t>evasiveness</w:t>
       </w:r>
       <w:r>
         <w:t xml:space="preserve"> must also target earlier stages of development (Hagerman</w:t>
@@ -790,7 +760,6 @@
           <w:b/>
           <w:bCs/>
         </w:rPr>
-        <w:lastRenderedPageBreak/>
         <w:t>with race and racism</w:t>
       </w:r>
       <w:r>
@@ -996,72 +965,6 @@
       </w:r>
       <w:r>
         <w:t xml:space="preserve"> </w:t>
-      </w:r>
-      <w:r>
-        <w:rPr>
-          <w:b/>
-          <w:bCs/>
-        </w:rPr>
-        <w:t>Anti</w:t>
-      </w:r>
-      <w:r>
-        <w:rPr>
-          <w:b/>
-          <w:bCs/>
-        </w:rPr>
-        <w:t xml:space="preserve">-racist and culturally relevant </w:t>
-      </w:r>
-      <w:r>
-        <w:rPr>
-          <w:b/>
-          <w:bCs/>
-        </w:rPr>
-        <w:t>pedagogies</w:t>
-      </w:r>
-      <w:r>
-        <w:rPr>
-          <w:b/>
-          <w:bCs/>
-        </w:rPr>
-        <w:t xml:space="preserve"> can </w:t>
-      </w:r>
-      <w:r>
-        <w:rPr>
-          <w:b/>
-          <w:bCs/>
-        </w:rPr>
-        <w:t xml:space="preserve">disrupt </w:t>
-      </w:r>
-      <w:r>
-        <w:rPr>
-          <w:b/>
-          <w:bCs/>
-        </w:rPr>
-        <w:t xml:space="preserve">the crystallization of </w:t>
-      </w:r>
-      <w:r>
-        <w:rPr>
-          <w:b/>
-          <w:bCs/>
-        </w:rPr>
-        <w:t>color-evasive</w:t>
-      </w:r>
-      <w:r>
-        <w:rPr>
-          <w:b/>
-          <w:bCs/>
-        </w:rPr>
-        <w:t xml:space="preserve">ness </w:t>
-      </w:r>
-      <w:r>
-        <w:rPr>
-          <w:b/>
-          <w:bCs/>
-        </w:rPr>
-        <w:t>but are more successful earlier in youth’s development</w:t>
-      </w:r>
-      <w:r>
-        <w:t xml:space="preserve">. </w:t>
       </w:r>
       <w:r>
         <w:t xml:space="preserve">Future studies can navigate the complexities of ideological formation by gathering more information about these </w:t>
@@ -1106,6 +1009,7 @@
     </w:p>
     <w:p>
       <w:r>
+        <w:lastRenderedPageBreak/>
         <w:t xml:space="preserve">Population geneticists contend that human variation does not satisfy discrete biological </w:t>
       </w:r>
       <w:r>
@@ -1142,11 +1046,7 @@
         <w:t>Today, r</w:t>
       </w:r>
       <w:r>
-        <w:t xml:space="preserve">acialized </w:t>
-      </w:r>
-      <w:r>
-        <w:lastRenderedPageBreak/>
-        <w:t>practices and social relations continue to shape Americans' life outcomes across areas of housing, wealth accumulation, health, and education</w:t>
+        <w:t>acialized practices and social relations continue to shape Americans' life outcomes across areas of housing, wealth accumulation, health, and education</w:t>
       </w:r>
       <w:r>
         <w:t xml:space="preserve"> (see, e.g., </w:t>
@@ -1283,15 +1183,7 @@
         <w:t>”</w:t>
       </w:r>
       <w:r>
-        <w:t xml:space="preserve"> (</w:t>
-      </w:r>
-      <w:proofErr w:type="spellStart"/>
-      <w:r>
-        <w:t>Loyd</w:t>
-      </w:r>
-      <w:proofErr w:type="spellEnd"/>
-      <w:r>
-        <w:t xml:space="preserve"> &amp; Gaither</w:t>
+        <w:t xml:space="preserve"> (Loyd &amp; Gaither</w:t>
       </w:r>
       <w:r>
         <w:t xml:space="preserve">, </w:t>
@@ -1389,23 +1281,7 @@
           <w:b/>
           <w:bCs/>
         </w:rPr>
-        <w:t xml:space="preserve"> These include race-based social inclusion and exclusion (</w:t>
-      </w:r>
-      <w:proofErr w:type="spellStart"/>
-      <w:r>
-        <w:rPr>
-          <w:b/>
-          <w:bCs/>
-        </w:rPr>
-        <w:t>Hitti</w:t>
-      </w:r>
-      <w:proofErr w:type="spellEnd"/>
-      <w:r>
-        <w:rPr>
-          <w:b/>
-          <w:bCs/>
-        </w:rPr>
-        <w:t xml:space="preserve"> et al. 2014) in peer groups, evaluations from teachers</w:t>
+        <w:t xml:space="preserve"> These include race-based social inclusion and exclusion (Hitti et al. 2014) in peer groups, evaluations from teachers</w:t>
       </w:r>
       <w:r>
         <w:rPr>
@@ -1436,23 +1312,7 @@
         <w:fldChar w:fldCharType="separate"/>
       </w:r>
       <w:r>
-        <w:t xml:space="preserve">(Andrews &amp; </w:t>
-      </w:r>
-      <w:proofErr w:type="spellStart"/>
-      <w:r>
-        <w:t>Gutwein</w:t>
-      </w:r>
-      <w:proofErr w:type="spellEnd"/>
-      <w:r>
-        <w:t xml:space="preserve">, 2017; Ibrahim &amp; El </w:t>
-      </w:r>
-      <w:proofErr w:type="spellStart"/>
-      <w:r>
-        <w:t>Zaatari</w:t>
-      </w:r>
-      <w:proofErr w:type="spellEnd"/>
-      <w:r>
-        <w:t>, 2020; Redding, 2019)</w:t>
+        <w:t>(Andrews &amp; Gutwein, 2017; Ibrahim &amp; El Zaatari, 2020; Redding, 2019)</w:t>
       </w:r>
       <w:r>
         <w:rPr>
@@ -1501,7 +1361,11 @@
         <w:t xml:space="preserve">. </w:t>
       </w:r>
       <w:r>
-        <w:t>Throughout their lives, but especially during their children’s preschool and elementary school years, White parents</w:t>
+        <w:t xml:space="preserve">Throughout their lives, but especially during their children’s preschool and </w:t>
+      </w:r>
+      <w:r>
+        <w:lastRenderedPageBreak/>
+        <w:t>elementary school years, White parents</w:t>
       </w:r>
       <w:r>
         <w:t xml:space="preserve"> tend</w:t>
@@ -1534,16 +1398,7 @@
         <w:t>,</w:t>
       </w:r>
       <w:r>
-        <w:t xml:space="preserve"> 2016; </w:t>
-      </w:r>
-      <w:proofErr w:type="spellStart"/>
-      <w:r>
-        <w:lastRenderedPageBreak/>
-        <w:t>Pahlke</w:t>
-      </w:r>
-      <w:proofErr w:type="spellEnd"/>
-      <w:r>
-        <w:t xml:space="preserve"> et al., 2012; </w:t>
+        <w:t xml:space="preserve"> 2016; Pahlke et al., 2012; </w:t>
       </w:r>
       <w:r>
         <w:t>Brown et al.</w:t>
@@ -1554,11 +1409,9 @@
       <w:r>
         <w:t xml:space="preserve"> 2010; </w:t>
       </w:r>
-      <w:proofErr w:type="spellStart"/>
       <w:r>
         <w:t>Vittrup</w:t>
       </w:r>
-      <w:proofErr w:type="spellEnd"/>
       <w:r>
         <w:t>,</w:t>
       </w:r>
@@ -1617,10 +1470,22 @@
         <w:t>constitute</w:t>
       </w:r>
       <w:r>
-        <w:t xml:space="preserve"> </w:t>
-      </w:r>
-      <w:r>
-        <w:t>"racialized process of socialization" that develop</w:t>
+        <w:t xml:space="preserve"> a</w:t>
+      </w:r>
+      <w:r>
+        <w:t xml:space="preserve"> </w:t>
+      </w:r>
+      <w:r>
+        <w:t>“</w:t>
+      </w:r>
+      <w:r>
+        <w:t>racialized process of socialization</w:t>
+      </w:r>
+      <w:r>
+        <w:t>”</w:t>
+      </w:r>
+      <w:r>
+        <w:t xml:space="preserve"> that develop</w:t>
       </w:r>
       <w:r>
         <w:t>s white individuals’</w:t>
@@ -1668,7 +1533,13 @@
         <w:t xml:space="preserve">individuals can </w:t>
       </w:r>
       <w:r>
-        <w:t>distinguish between different</w:t>
+        <w:t>categorizes</w:t>
+      </w:r>
+      <w:r>
+        <w:t xml:space="preserve"> </w:t>
+      </w:r>
+      <w:r>
+        <w:t>individual</w:t>
       </w:r>
       <w:r>
         <w:t xml:space="preserve"> </w:t>
@@ -1691,13 +1562,8 @@
       <w:r>
         <w:t>(</w:t>
       </w:r>
-      <w:proofErr w:type="spellStart"/>
-      <w:r>
-        <w:t>Paulker</w:t>
-      </w:r>
-      <w:proofErr w:type="spellEnd"/>
-      <w:r>
-        <w:t xml:space="preserve"> et al.</w:t>
+      <w:r>
+        <w:t>Paulker et al.</w:t>
       </w:r>
       <w:r>
         <w:t>,</w:t>
@@ -1727,26 +1593,13 @@
         <w:t>,</w:t>
       </w:r>
       <w:r>
-        <w:t xml:space="preserve"> 1939; </w:t>
-      </w:r>
-      <w:proofErr w:type="spellStart"/>
-      <w:r>
-        <w:t>Aboud</w:t>
-      </w:r>
-      <w:proofErr w:type="spellEnd"/>
+        <w:t xml:space="preserve"> 1939; Aboud</w:t>
+      </w:r>
       <w:r>
         <w:t>,</w:t>
       </w:r>
       <w:r>
-        <w:t xml:space="preserve"> 1988; van </w:t>
-      </w:r>
-      <w:proofErr w:type="spellStart"/>
-      <w:r>
-        <w:t>Ausdale</w:t>
-      </w:r>
-      <w:proofErr w:type="spellEnd"/>
-      <w:r>
-        <w:t xml:space="preserve"> &amp; Feagin</w:t>
+        <w:t xml:space="preserve"> 1988; van Ausdale &amp; Feagin</w:t>
       </w:r>
       <w:r>
         <w:t>,</w:t>
@@ -1761,7 +1614,7 @@
         <w:t xml:space="preserve"> 2011). </w:t>
       </w:r>
       <w:r>
-        <w:t xml:space="preserve">In the contemporary United States, primary </w:t>
+        <w:t xml:space="preserve">In the United States, primary </w:t>
       </w:r>
       <w:r>
         <w:t xml:space="preserve">white </w:t>
@@ -1773,21 +1626,19 @@
         <w:t xml:space="preserve">learn to </w:t>
       </w:r>
       <w:r>
-        <w:t>shift from explicit attitudes on race to subtler ones once they learn that</w:t>
+        <w:t xml:space="preserve">shift </w:t>
+      </w:r>
+      <w:r>
+        <w:t xml:space="preserve">away </w:t>
+      </w:r>
+      <w:r>
+        <w:t>from explicit attitudes once they learn that</w:t>
       </w:r>
       <w:r>
         <w:t xml:space="preserve"> they are less socially acceptable</w:t>
       </w:r>
       <w:r>
-        <w:t xml:space="preserve"> (Sinclair </w:t>
-      </w:r>
-      <w:proofErr w:type="spellStart"/>
-      <w:r>
-        <w:t>el</w:t>
-      </w:r>
-      <w:proofErr w:type="spellEnd"/>
-      <w:r>
-        <w:t xml:space="preserve"> al.</w:t>
+        <w:t xml:space="preserve"> (Sinclair el al.</w:t>
       </w:r>
       <w:r>
         <w:t>,</w:t>
@@ -1814,102 +1665,125 @@
         <w:t xml:space="preserve">adolescents crystallize </w:t>
       </w:r>
       <w:r>
-        <w:t xml:space="preserve">these racial identities and </w:t>
-      </w:r>
-      <w:r>
-        <w:t xml:space="preserve">display greater coherency while discussing </w:t>
-      </w:r>
-      <w:r>
-        <w:t xml:space="preserve">matters </w:t>
-      </w:r>
-      <w:r>
-        <w:t>of</w:t>
-      </w:r>
-      <w:r>
-        <w:t xml:space="preserve"> racism, diversity, and racial privilege (</w:t>
-      </w:r>
-      <w:r>
-        <w:t>Hagerman</w:t>
-      </w:r>
-      <w:r>
-        <w:t>,</w:t>
-      </w:r>
-      <w:r>
-        <w:t xml:space="preserve"> 2020</w:t>
-      </w:r>
-      <w:r>
-        <w:t>).</w:t>
-      </w:r>
-      <w:r>
-        <w:t xml:space="preserve"> During this time, individuals gain the ability to </w:t>
-      </w:r>
-      <w:r>
-        <w:t>discuss and think about race in an abstract and more complicated way (Williams et al.</w:t>
-      </w:r>
-      <w:r>
-        <w:t>,</w:t>
-      </w:r>
-      <w:r>
-        <w:t xml:space="preserve"> 2020). </w:t>
-      </w:r>
-      <w:r>
+        <w:t>their</w:t>
+      </w:r>
+      <w:r>
+        <w:t xml:space="preserve"> racial identities and </w:t>
+      </w:r>
+      <w:r>
+        <w:t>discuss racism, diversity, and racial privilege in a more abstract and complicated way</w:t>
+      </w:r>
+      <w:r>
+        <w:t>)</w:t>
+      </w:r>
+      <w:r>
+        <w:t>.</w:t>
+      </w:r>
+      <w:r>
+        <w:t xml:space="preserve"> </w:t>
+      </w:r>
+      <w:r>
+        <w:rPr>
+          <w:b/>
+          <w:bCs/>
+        </w:rPr>
         <w:t>Adolescence is a critical period for the study of</w:t>
       </w:r>
       <w:r>
+        <w:rPr>
+          <w:b/>
+          <w:bCs/>
+        </w:rPr>
         <w:t xml:space="preserve"> racial ideologies</w:t>
       </w:r>
       <w:r>
-        <w:t xml:space="preserve"> </w:t>
-      </w:r>
-      <w:r>
+        <w:rPr>
+          <w:b/>
+          <w:bCs/>
+        </w:rPr>
+        <w:t xml:space="preserve"> </w:t>
+      </w:r>
+      <w:r>
+        <w:rPr>
+          <w:b/>
+          <w:bCs/>
+        </w:rPr>
         <w:t>since</w:t>
       </w:r>
       <w:r>
-        <w:t xml:space="preserve"> </w:t>
-      </w:r>
-      <w:r>
+        <w:rPr>
+          <w:b/>
+          <w:bCs/>
+        </w:rPr>
+        <w:t xml:space="preserve"> </w:t>
+      </w:r>
+      <w:r>
+        <w:rPr>
+          <w:b/>
+          <w:bCs/>
+        </w:rPr>
         <w:t>they</w:t>
       </w:r>
       <w:r>
-        <w:t xml:space="preserve"> are constructed in relation </w:t>
-      </w:r>
-      <w:r>
-        <w:t>to the position of racial identities one holds.</w:t>
+        <w:rPr>
+          <w:b/>
+          <w:bCs/>
+        </w:rPr>
+        <w:t xml:space="preserve"> are constructed </w:t>
+      </w:r>
+      <w:r>
+        <w:rPr>
+          <w:b/>
+          <w:bCs/>
+        </w:rPr>
+        <w:t xml:space="preserve">both </w:t>
+      </w:r>
+      <w:r>
+        <w:rPr>
+          <w:b/>
+          <w:bCs/>
+        </w:rPr>
+        <w:t xml:space="preserve">in relation </w:t>
+      </w:r>
+      <w:r>
+        <w:rPr>
+          <w:b/>
+          <w:bCs/>
+        </w:rPr>
+        <w:t xml:space="preserve">to </w:t>
+      </w:r>
+      <w:r>
+        <w:rPr>
+          <w:b/>
+          <w:bCs/>
+        </w:rPr>
+        <w:t>their previous life experiences as well as their solidifying understanding of racial identity.</w:t>
       </w:r>
     </w:p>
     <w:p>
       <w:r>
-        <w:t>Colorblind or color-evasive</w:t>
+        <w:t xml:space="preserve">Many white individuals acquire </w:t>
+      </w:r>
+      <w:r>
+        <w:t>color-evasive</w:t>
       </w:r>
       <w:r>
         <w:t xml:space="preserve"> ideology </w:t>
       </w:r>
       <w:r>
-        <w:t xml:space="preserve">is one ideology </w:t>
-      </w:r>
-      <w:r>
-        <w:t xml:space="preserve">acquired by many </w:t>
-      </w:r>
-      <w:r>
-        <w:t xml:space="preserve">white </w:t>
-      </w:r>
-      <w:r>
-        <w:t xml:space="preserve">individuals throughout socialization </w:t>
-      </w:r>
-      <w:r>
-        <w:t xml:space="preserve">and </w:t>
-      </w:r>
-      <w:r>
-        <w:t>frames</w:t>
-      </w:r>
-      <w:r>
-        <w:t xml:space="preserve"> the United States as a post-racial society</w:t>
+        <w:t>during RES and their experiences in the white habitus</w:t>
       </w:r>
       <w:r>
         <w:t>.</w:t>
       </w:r>
       <w:r>
-        <w:t xml:space="preserve"> Bonilla-Silva (2018) theorizes four "frames" of </w:t>
+        <w:t xml:space="preserve"> Bonilla-Silva (20</w:t>
+      </w:r>
+      <w:r>
+        <w:t>22</w:t>
+      </w:r>
+      <w:r>
+        <w:t xml:space="preserve">) theorizes four "frames" of </w:t>
       </w:r>
       <w:r>
         <w:t>color-evasive</w:t>
@@ -1921,14 +1795,53 @@
         <w:t xml:space="preserve">: </w:t>
       </w:r>
       <w:r>
-        <w:t xml:space="preserve">abstract liberalism, naturalization, cultural </w:t>
+        <w:t xml:space="preserve">abstract liberalism, naturalization, cultural racism, and minimization of racism. Abstract liberalism </w:t>
       </w:r>
       <w:r>
         <w:lastRenderedPageBreak/>
-        <w:t xml:space="preserve">racism, and minimization of racism. Abstract liberalism describes messages justifying racial inequality with the vague language of equal opportunity, individual freedom, and meritocracy. For example, some individuals use abstract liberalism to argue against school integration policies (e.g. bussing, redistricting) by framing them as violations of parent choice. The second frame, naturalization, </w:t>
-      </w:r>
-      <w:r>
-        <w:t>explains racial inequality as “just the way things are.” One instance of naturalization appears in</w:t>
+        <w:t>justifyi</w:t>
+      </w:r>
+      <w:r>
+        <w:t>es</w:t>
+      </w:r>
+      <w:r>
+        <w:t xml:space="preserve"> racial inequality with the vague language of equal opportunity, individual freedom, and meritocracy. For example, some individuals use abstract liberalism to argue against school integration policies (e.g. bussing, redistricting) by framing them as violations of paren</w:t>
+      </w:r>
+      <w:r>
+        <w:t>t’s and their children’s freedoms</w:t>
+      </w:r>
+      <w:r>
+        <w:t xml:space="preserve">. The second frame, naturalization, </w:t>
+      </w:r>
+      <w:r>
+        <w:t>explains racial inequality as “just the way things are”</w:t>
+      </w:r>
+      <w:r>
+        <w:t xml:space="preserve"> </w:t>
+      </w:r>
+      <w:r>
+        <w:fldChar w:fldCharType="begin"/>
+      </w:r>
+      <w:r>
+        <w:instrText xml:space="preserve"> ADDIN ZOTERO_ITEM CSL_CITATION {"citationID":"s0Ru4Qoc","properties":{"formattedCitation":"(Bonilla-Silva, 2022, pp. 90\\uc0\\u8211{}93)","plainCitation":"(Bonilla-Silva, 2022, pp. 90–93)","noteIndex":0},"citationItems":[{"id":431,"uris":["http://zotero.org/users/local/lSN26pcv/items/QC5S9LRZ"],"itemData":{"id":431,"type":"book","abstract":"The first edition of this best-selling book showed that alongside the subtle forms of discrimination typical of the post-Civil Rights era, new powerful ideology of 'color-blind racism' has emerged. Bonilla-Silva documented how beneath the rhetorical maze of contemporary racial discourse lies a full-blown arsenal of arguments, phrases, and stories that whites use to account for and ultimately justify racial inequities. In the new edition Bonilla-Silva has added a chapter dealing with the future of racial stratification in America that goes beyond the white / black dichotomy. He argues that the U.S. is developing a more complex and apparently 'plural' racial order that will mimic Latin American patterns of racial stratification. Another new chapter addresses a variety of questions from readers of the first edition. And he has updated the book throughout with new information, data, and references where appropriate. The book ends with a new Postscript, 'What is to be Done (For Real?)'. As in the highly acclaimed first edition, Bonilla-Silva continues to challenge color-blind thinking.","edition":"6","ISBN":"978-0-7425-6881-5","language":"en","note":"Google-Books-ID: HKJE4rVZG1EC","number-of-pages":"596","publisher":"Rowman &amp; Littlefield Publishers","source":"Google Books","title":"Racism without Racists: Color-Blind Racism and the Persistence of Racial Inequality in the United States","title-short":"Racism without Racists","author":[{"family":"Bonilla-Silva","given":"Eduardo"}],"issued":{"date-parts":[["2022"]]},"citation-key":"bonilla-silvaRacismRacistsColorBlind2022"},"locator":"90-93"}],"schema":"https://github.com/citation-style-language/schema/raw/master/csl-citation.json"} </w:instrText>
+      </w:r>
+      <w:r>
+        <w:fldChar w:fldCharType="separate"/>
+      </w:r>
+      <w:r>
+        <w:t>(Bonilla-Silva, 2022, pp. 90–93)</w:t>
+      </w:r>
+      <w:r>
+        <w:fldChar w:fldCharType="end"/>
+      </w:r>
+      <w:r>
+        <w:t xml:space="preserve"> </w:t>
+      </w:r>
+      <w:r>
+        <w:t>Naturalization can</w:t>
+      </w:r>
+      <w:r>
+        <w:t xml:space="preserve"> appear in</w:t>
       </w:r>
       <w:r>
         <w:t xml:space="preserve"> </w:t>
@@ -1937,10 +1850,10 @@
         <w:t xml:space="preserve">messages </w:t>
       </w:r>
       <w:r>
-        <w:t>explain</w:t>
-      </w:r>
-      <w:r>
-        <w:t xml:space="preserve">ing peer network </w:t>
+        <w:t>describing</w:t>
+      </w:r>
+      <w:r>
+        <w:t xml:space="preserve"> peer network </w:t>
       </w:r>
       <w:r>
         <w:t>segregatio</w:t>
@@ -1964,7 +1877,22 @@
         <w:t>occurrences</w:t>
       </w:r>
       <w:r>
-        <w:t xml:space="preserve"> (Tatum, 2017)</w:t>
+        <w:t xml:space="preserve"> </w:t>
+      </w:r>
+      <w:r>
+        <w:fldChar w:fldCharType="begin"/>
+      </w:r>
+      <w:r>
+        <w:instrText xml:space="preserve"> ADDIN ZOTERO_ITEM CSL_CITATION {"citationID":"0gvrs7Lg","properties":{"formattedCitation":"(Tatum, 2017)","plainCitation":"(Tatum, 2017)","noteIndex":0},"citationItems":[{"id":1077,"uris":["http://zotero.org/users/local/lSN26pcv/items/EJ9VKF9N"],"itemData":{"id":1077,"type":"book","ISBN":"1-5416-1658-8","publisher":"Hachette UK","title":"Why are all the Black kids sitting together in the cafeteria?: And other conversations about race","author":[{"family":"Tatum","given":"Beverly Daniel"}],"issued":{"date-parts":[["2017"]]},"citation-key":"tatumWhyAreAll2017"}}],"schema":"https://github.com/citation-style-language/schema/raw/master/csl-citation.json"} </w:instrText>
+      </w:r>
+      <w:r>
+        <w:fldChar w:fldCharType="separate"/>
+      </w:r>
+      <w:r>
+        <w:t>(Tatum, 2017)</w:t>
+      </w:r>
+      <w:r>
+        <w:fldChar w:fldCharType="end"/>
       </w:r>
       <w:r>
         <w:t xml:space="preserve">. </w:t>
@@ -1979,16 +1907,28 @@
         <w:t>underlying</w:t>
       </w:r>
       <w:r>
-        <w:t xml:space="preserve"> socialization </w:t>
-      </w:r>
-      <w:r>
-        <w:t xml:space="preserve">processes </w:t>
-      </w:r>
-      <w:r>
-        <w:t>that ma</w:t>
-      </w:r>
-      <w:r>
-        <w:t>ke white students exclude students of color</w:t>
+        <w:t xml:space="preserve"> </w:t>
+      </w:r>
+      <w:r>
+        <w:t>racism</w:t>
+      </w:r>
+      <w:r>
+        <w:t xml:space="preserve"> </w:t>
+      </w:r>
+      <w:r>
+        <w:t xml:space="preserve">that </w:t>
+      </w:r>
+      <w:r>
+        <w:t>leads</w:t>
+      </w:r>
+      <w:r>
+        <w:t xml:space="preserve"> white students</w:t>
+      </w:r>
+      <w:r>
+        <w:t xml:space="preserve"> to</w:t>
+      </w:r>
+      <w:r>
+        <w:t xml:space="preserve"> exclude students of color</w:t>
       </w:r>
       <w:r>
         <w:t xml:space="preserve">. </w:t>
@@ -2015,7 +1955,13 @@
         <w:t>inequality</w:t>
       </w:r>
       <w:r>
-        <w:t xml:space="preserve">. One such case of this frame arises in Hagerman's (2020, 184) interview with an adolescent girl who claimed that </w:t>
+        <w:t xml:space="preserve">. One such case of this frame arises in Hagerman's (2020, </w:t>
+      </w:r>
+      <w:r>
+        <w:t xml:space="preserve">p. </w:t>
+      </w:r>
+      <w:r>
+        <w:t xml:space="preserve">184) interview with an adolescent girl who claimed that </w:t>
       </w:r>
       <w:r>
         <w:t>“</w:t>
@@ -2165,13 +2111,17 @@
       </w:r>
       <w:r>
         <w:lastRenderedPageBreak/>
-        <w:t xml:space="preserve">perception that American children are indoctrinated by certain racial frameworks, like critical race theory. This backlash occurs after a period of racial reckoning following the deaths of George Floyd, </w:t>
-      </w:r>
-      <w:proofErr w:type="spellStart"/>
-      <w:r>
-        <w:t>Breona</w:t>
-      </w:r>
-      <w:proofErr w:type="spellEnd"/>
+        <w:t xml:space="preserve">perception that American children are indoctrinated by certain racial frameworks like critical race theory. This backlash </w:t>
+      </w:r>
+      <w:r>
+        <w:t>arose</w:t>
+      </w:r>
+      <w:r>
+        <w:t xml:space="preserve"> after a period of racial reckoning following the deaths of George Floyd, </w:t>
+      </w:r>
+      <w:r>
+        <w:t>Breonna</w:t>
+      </w:r>
       <w:r>
         <w:t xml:space="preserve"> Taylor, and other Black individuals at the hands of police, which </w:t>
       </w:r>
@@ -2179,7 +2129,16 @@
         <w:t xml:space="preserve">has since exposed </w:t>
       </w:r>
       <w:r>
-        <w:t xml:space="preserve">racialized practices across society. Recently, several state legislatures have passed laws banning teachers from discussing “divisive concepts” such as identities of race, gender, and sexual orientation </w:t>
+        <w:t xml:space="preserve">other </w:t>
+      </w:r>
+      <w:r>
+        <w:t xml:space="preserve">racialized practices across society. Recently, several state legislatures have passed </w:t>
+      </w:r>
+      <w:r>
+        <w:t xml:space="preserve">or introduced bills </w:t>
+      </w:r>
+      <w:r>
+        <w:t xml:space="preserve">banning teachers from discussing “divisive concepts” such as race, gender, and sexual orientation </w:t>
       </w:r>
       <w:r>
         <w:t>(“</w:t>
@@ -2197,10 +2156,13 @@
         <w:t>’</w:t>
       </w:r>
       <w:r>
-        <w:t>”).</w:t>
-      </w:r>
-      <w:r>
-        <w:t xml:space="preserve">, </w:t>
+        <w:t>”)</w:t>
+      </w:r>
+      <w:r>
+        <w:t>,</w:t>
+      </w:r>
+      <w:r>
+        <w:t xml:space="preserve"> </w:t>
       </w:r>
       <w:r>
         <w:rPr>
@@ -2210,7 +2172,19 @@
         <w:t>often explicitly regarding the teaching of American history</w:t>
       </w:r>
       <w:r>
-        <w:t>. These developments, however, are nothing new. Debates over school curricula have long invoked relations of power, ultimately deciding which ideological knowledge will become school knowledge (Wills</w:t>
+        <w:t>. These developments, however, are nothing new</w:t>
+      </w:r>
+      <w:r>
+        <w:t xml:space="preserve"> to educational spheres</w:t>
+      </w:r>
+      <w:r>
+        <w:t>. Debates over school curricula have long invoked relations of power</w:t>
+      </w:r>
+      <w:r>
+        <w:t xml:space="preserve"> and national identity</w:t>
+      </w:r>
+      <w:r>
+        <w:t>, ultimately deciding which ideological knowledge will become school knowledge (Wills</w:t>
       </w:r>
       <w:r>
         <w:t xml:space="preserve">, </w:t>
@@ -2248,7 +2222,13 @@
         <w:t>, yet</w:t>
       </w:r>
       <w:r>
-        <w:t xml:space="preserve"> students of color constitute more than half of total enrollment in American public schools (</w:t>
+        <w:t xml:space="preserve"> students of color constitute more than half of </w:t>
+      </w:r>
+      <w:r>
+        <w:t xml:space="preserve">American public school’s </w:t>
+      </w:r>
+      <w:r>
+        <w:t>total enrollment (</w:t>
       </w:r>
       <w:r>
         <w:t>P</w:t>
@@ -2266,13 +2246,19 @@
         <w:t xml:space="preserve">2018). </w:t>
       </w:r>
       <w:r>
-        <w:t xml:space="preserve">As demographic changes in both classrooms and the country increases the </w:t>
-      </w:r>
-      <w:r>
-        <w:t xml:space="preserve">salience of race, racial inequality, and racism in schools, teachers’ interpretive frames of these issues </w:t>
-      </w:r>
-      <w:r>
-        <w:t>still</w:t>
+        <w:t xml:space="preserve">As demographic changes in country increases the </w:t>
+      </w:r>
+      <w:r>
+        <w:t xml:space="preserve">salience of race, racial inequality, and racism in </w:t>
+      </w:r>
+      <w:r>
+        <w:t>classrooms</w:t>
+      </w:r>
+      <w:r>
+        <w:t xml:space="preserve">, teachers’ interpretive frames of these issues </w:t>
+      </w:r>
+      <w:r>
+        <w:t>will</w:t>
       </w:r>
       <w:r>
         <w:t xml:space="preserve"> dictate how these matters are </w:t>
@@ -2281,7 +2267,13 @@
         <w:t>examined</w:t>
       </w:r>
       <w:r>
-        <w:t>. Most teachers report</w:t>
+        <w:t>. Most teachers</w:t>
+      </w:r>
+      <w:r>
+        <w:t xml:space="preserve">, for example, </w:t>
+      </w:r>
+      <w:r>
+        <w:t>report</w:t>
       </w:r>
       <w:r>
         <w:t xml:space="preserve"> discussing</w:t>
@@ -2290,7 +2282,13 @@
         <w:t xml:space="preserve"> racial inequality </w:t>
       </w:r>
       <w:r>
-        <w:t xml:space="preserve">and racism with students </w:t>
+        <w:t xml:space="preserve">and racism with </w:t>
+      </w:r>
+      <w:r>
+        <w:t xml:space="preserve">their </w:t>
+      </w:r>
+      <w:r>
+        <w:t xml:space="preserve">students </w:t>
       </w:r>
       <w:r>
         <w:t xml:space="preserve">but rarely </w:t>
@@ -2308,13 +2306,8 @@
         <w:t>2009;</w:t>
       </w:r>
       <w:r>
-        <w:t xml:space="preserve"> </w:t>
-      </w:r>
-      <w:proofErr w:type="spellStart"/>
-      <w:r>
-        <w:t>Vitrup</w:t>
-      </w:r>
-      <w:proofErr w:type="spellEnd"/>
+        <w:t xml:space="preserve"> Vitrup</w:t>
+      </w:r>
       <w:r>
         <w:t xml:space="preserve">, </w:t>
       </w:r>
@@ -2322,10 +2315,7 @@
         <w:t xml:space="preserve">2016). </w:t>
       </w:r>
       <w:r>
-        <w:t>For example, r</w:t>
-      </w:r>
-      <w:r>
-        <w:t>ecent</w:t>
+        <w:t>Recent</w:t>
       </w:r>
       <w:r>
         <w:t xml:space="preserve"> </w:t>
@@ -2337,7 +2327,13 @@
         <w:t xml:space="preserve">reveal </w:t>
       </w:r>
       <w:r>
-        <w:t xml:space="preserve">that around 70 percent of teachers ascribe to </w:t>
+        <w:t xml:space="preserve">that </w:t>
+      </w:r>
+      <w:r>
+        <w:t>approximately</w:t>
+      </w:r>
+      <w:r>
+        <w:t xml:space="preserve"> 70 percent of teachers ascribe to </w:t>
       </w:r>
       <w:r>
         <w:t>color-evasive</w:t>
@@ -2361,13 +2357,8 @@
         <w:t xml:space="preserve"> </w:t>
       </w:r>
       <w:r>
-        <w:t>(</w:t>
-      </w:r>
-      <w:proofErr w:type="spellStart"/>
-      <w:r>
-        <w:t>Vitrup</w:t>
-      </w:r>
-      <w:proofErr w:type="spellEnd"/>
+        <w:t>(Vitrup</w:t>
+      </w:r>
       <w:r>
         <w:t xml:space="preserve">, </w:t>
       </w:r>
@@ -2377,13 +2368,8 @@
       <w:r>
         <w:t xml:space="preserve">; </w:t>
       </w:r>
-      <w:proofErr w:type="spellStart"/>
-      <w:r>
-        <w:t>Hazelbaker</w:t>
-      </w:r>
-      <w:proofErr w:type="spellEnd"/>
-      <w:r>
-        <w:t xml:space="preserve"> &amp; Mistry</w:t>
+      <w:r>
+        <w:t>Hazelbaker &amp; Mistry</w:t>
       </w:r>
       <w:r>
         <w:t xml:space="preserve">, </w:t>
@@ -2404,159 +2390,82 @@
         <w:t xml:space="preserve"> variation </w:t>
       </w:r>
       <w:r>
-        <w:t xml:space="preserve">exists in </w:t>
-      </w:r>
-      <w:r>
-        <w:t xml:space="preserve">the use of </w:t>
+        <w:t>exists</w:t>
+      </w:r>
+      <w:r>
+        <w:t xml:space="preserve"> between white, Black, and Latinx teacher’s use of color-evasive messages. </w:t>
+      </w:r>
+      <w:r>
+        <w:t xml:space="preserve">Teachers </w:t>
+      </w:r>
+      <w:r>
+        <w:t xml:space="preserve">may </w:t>
+      </w:r>
+      <w:r>
+        <w:t xml:space="preserve">equip </w:t>
       </w:r>
       <w:r>
         <w:t>color-evasive</w:t>
       </w:r>
       <w:r>
-        <w:t xml:space="preserve"> messages </w:t>
-      </w:r>
-      <w:r>
-        <w:t>between white</w:t>
-      </w:r>
-      <w:r>
-        <w:t>, Black, and Latinx teachers</w:t>
+        <w:t xml:space="preserve"> frames during formal instruction</w:t>
+      </w:r>
+      <w:r>
+        <w:t>, for example</w:t>
+      </w:r>
+      <w:r>
+        <w:t>,</w:t>
+      </w:r>
+      <w:r>
+        <w:t xml:space="preserve"> while teaching </w:t>
+      </w:r>
+      <w:r>
+        <w:t>units about</w:t>
+      </w:r>
+      <w:r>
+        <w:t xml:space="preserve"> </w:t>
+      </w:r>
+      <w:r>
+        <w:t>history</w:t>
+      </w:r>
+      <w:r>
+        <w:t>. The</w:t>
+      </w:r>
+      <w:r>
+        <w:t>ir ideology</w:t>
+      </w:r>
+      <w:r>
+        <w:t xml:space="preserve"> </w:t>
+      </w:r>
+      <w:r>
+        <w:t xml:space="preserve">can </w:t>
+      </w:r>
+      <w:r>
+        <w:t xml:space="preserve">also appear in </w:t>
+      </w:r>
+      <w:r>
+        <w:t>differential treatment</w:t>
+      </w:r>
+      <w:r>
+        <w:t xml:space="preserve"> </w:t>
+      </w:r>
+      <w:r>
+        <w:t xml:space="preserve">and appraisals </w:t>
+      </w:r>
+      <w:r>
+        <w:t>of</w:t>
+      </w:r>
+      <w:r>
+        <w:t xml:space="preserve"> </w:t>
+      </w:r>
+      <w:r>
+        <w:lastRenderedPageBreak/>
+        <w:t>students</w:t>
       </w:r>
       <w:r>
         <w:t xml:space="preserve">. </w:t>
       </w:r>
       <w:r>
-        <w:t>Therefore, g</w:t>
-      </w:r>
-      <w:r>
-        <w:t xml:space="preserve">iven </w:t>
-      </w:r>
-      <w:r>
-        <w:t>the</w:t>
-      </w:r>
-      <w:r>
-        <w:t xml:space="preserve"> </w:t>
-      </w:r>
-      <w:r>
-        <w:t xml:space="preserve">prevalence </w:t>
-      </w:r>
-      <w:r>
-        <w:t xml:space="preserve">of color-evasive messages </w:t>
-      </w:r>
-      <w:r>
-        <w:t xml:space="preserve">in </w:t>
-      </w:r>
-      <w:r>
-        <w:t>classrooms</w:t>
-      </w:r>
-      <w:r>
-        <w:t>, it is worth considering how</w:t>
-      </w:r>
-      <w:r>
-        <w:t xml:space="preserve"> white</w:t>
-      </w:r>
-      <w:r>
-        <w:t xml:space="preserve"> </w:t>
-      </w:r>
-      <w:r>
-        <w:t>adolescents</w:t>
-      </w:r>
-      <w:r>
-        <w:t xml:space="preserve"> perceive</w:t>
-      </w:r>
-      <w:r>
-        <w:t xml:space="preserve"> </w:t>
-      </w:r>
-      <w:r>
-        <w:t xml:space="preserve">them </w:t>
-      </w:r>
-      <w:r>
-        <w:t>(</w:t>
-      </w:r>
-      <w:proofErr w:type="spellStart"/>
-      <w:r>
-        <w:t>Festritzer</w:t>
-      </w:r>
-      <w:proofErr w:type="spellEnd"/>
-      <w:r>
-        <w:t xml:space="preserve">, </w:t>
-      </w:r>
-      <w:r>
-        <w:t xml:space="preserve">2011). </w:t>
-      </w:r>
-      <w:r>
-        <w:t xml:space="preserve">Teachers </w:t>
-      </w:r>
-      <w:r>
-        <w:t xml:space="preserve">may </w:t>
-      </w:r>
-      <w:r>
-        <w:t xml:space="preserve">equip </w:t>
-      </w:r>
-      <w:r>
-        <w:t>color-evasive</w:t>
-      </w:r>
-      <w:r>
-        <w:t xml:space="preserve"> frames during formal instruction</w:t>
-      </w:r>
-      <w:r>
-        <w:t>, for example</w:t>
-      </w:r>
-      <w:r>
-        <w:t>,</w:t>
-      </w:r>
-      <w:r>
-        <w:t xml:space="preserve"> while teaching </w:t>
-      </w:r>
-      <w:r>
-        <w:t>units about</w:t>
-      </w:r>
-      <w:r>
-        <w:t xml:space="preserve"> </w:t>
-      </w:r>
-      <w:r>
-        <w:t>history</w:t>
-      </w:r>
-      <w:r>
-        <w:t xml:space="preserve">. </w:t>
-      </w:r>
-      <w:r>
-        <w:lastRenderedPageBreak/>
-        <w:t>The</w:t>
-      </w:r>
-      <w:r>
-        <w:t>ir ideology</w:t>
-      </w:r>
-      <w:r>
-        <w:t xml:space="preserve"> </w:t>
-      </w:r>
-      <w:r>
-        <w:t xml:space="preserve">can </w:t>
-      </w:r>
-      <w:r>
-        <w:t xml:space="preserve">also appear in </w:t>
-      </w:r>
-      <w:r>
-        <w:t>differential treatment</w:t>
-      </w:r>
-      <w:r>
-        <w:t xml:space="preserve"> </w:t>
-      </w:r>
-      <w:r>
-        <w:t xml:space="preserve">and appraisals </w:t>
-      </w:r>
-      <w:r>
-        <w:t>of</w:t>
-      </w:r>
-      <w:r>
-        <w:t xml:space="preserve"> </w:t>
-      </w:r>
-      <w:r>
-        <w:t>students</w:t>
-      </w:r>
-      <w:r>
-        <w:t xml:space="preserve">. </w:t>
-      </w:r>
-      <w:r>
         <w:t>In</w:t>
       </w:r>
       <w:r>
@@ -2575,7 +2484,10 @@
         <w:t xml:space="preserve"> ideological positions that they can reproduce, rework</w:t>
       </w:r>
       <w:r>
-        <w:t>, or contest.</w:t>
+        <w:t>, or contest</w:t>
+      </w:r>
+      <w:r>
+        <w:t xml:space="preserve"> </w:t>
       </w:r>
     </w:p>
     <w:p>
@@ -2739,7 +2651,13 @@
         <w:t>nation builders</w:t>
       </w:r>
       <w:r>
-        <w:t xml:space="preserve"> and marginalized or simplistic images of other racial/ethnic groups</w:t>
+        <w:t xml:space="preserve"> </w:t>
+      </w:r>
+      <w:r>
+        <w:t xml:space="preserve">and victimized </w:t>
+      </w:r>
+      <w:r>
+        <w:t>or simplistic images of other racial/ethnic groups</w:t>
       </w:r>
       <w:r>
         <w:t xml:space="preserve">. </w:t>
@@ -2760,7 +2678,13 @@
         <w:t xml:space="preserve">many </w:t>
       </w:r>
       <w:r>
-        <w:t xml:space="preserve">teachers omit </w:t>
+        <w:t xml:space="preserve">teachers </w:t>
+      </w:r>
+      <w:r>
+        <w:t>exclude</w:t>
+      </w:r>
+      <w:r>
+        <w:t xml:space="preserve"> </w:t>
       </w:r>
       <w:r>
         <w:t xml:space="preserve">individual </w:t>
@@ -2772,7 +2696,16 @@
         <w:t xml:space="preserve"> people </w:t>
       </w:r>
       <w:r>
-        <w:t>from American post-colonial history</w:t>
+        <w:t>from</w:t>
+      </w:r>
+      <w:r>
+        <w:t xml:space="preserve"> their</w:t>
+      </w:r>
+      <w:r>
+        <w:t xml:space="preserve"> post-</w:t>
+      </w:r>
+      <w:r>
+        <w:t>American Revolution lessons</w:t>
       </w:r>
       <w:r>
         <w:t xml:space="preserve"> (</w:t>
@@ -2832,7 +2765,13 @@
         <w:t xml:space="preserve">tend to </w:t>
       </w:r>
       <w:r>
-        <w:t>discuss American Indians using past-tense</w:t>
+        <w:t xml:space="preserve">discuss </w:t>
+      </w:r>
+      <w:r>
+        <w:t>Indigenous Americans</w:t>
+      </w:r>
+      <w:r>
+        <w:t xml:space="preserve"> using past-tense</w:t>
       </w:r>
       <w:r>
         <w:t xml:space="preserve"> phrases like</w:t>
@@ -2919,7 +2858,13 @@
         <w:t xml:space="preserve">. Despite </w:t>
       </w:r>
       <w:r>
-        <w:t xml:space="preserve">white adolescents’ sympathy towards these </w:t>
+        <w:t xml:space="preserve">white adolescents’ </w:t>
+      </w:r>
+      <w:r>
+        <w:t xml:space="preserve">increased </w:t>
+      </w:r>
+      <w:r>
+        <w:t xml:space="preserve">sympathy towards these </w:t>
       </w:r>
       <w:r>
         <w:t>groups after</w:t>
@@ -2931,50 +2876,62 @@
         <w:t xml:space="preserve"> </w:t>
       </w:r>
       <w:r>
-        <w:t>European v</w:t>
-      </w:r>
-      <w:r>
-        <w:t>iolence</w:t>
-      </w:r>
-      <w:r>
-        <w:t xml:space="preserve"> and </w:t>
+        <w:t>European colonialization</w:t>
+      </w:r>
+      <w:r>
+        <w:t xml:space="preserve">, </w:t>
+      </w:r>
+      <w:r>
+        <w:t xml:space="preserve">many struggled to understand or support their contemporary </w:t>
       </w:r>
       <w:r>
         <w:lastRenderedPageBreak/>
-        <w:t>colonialization</w:t>
-      </w:r>
-      <w:r>
-        <w:t xml:space="preserve">, </w:t>
-      </w:r>
-      <w:r>
-        <w:t xml:space="preserve">victimization alone prevents individuals from viewing Indigenous people as important historical actors, which in turn leads to confusion </w:t>
-      </w:r>
-      <w:r>
-        <w:t>once introduced</w:t>
-      </w:r>
-      <w:r>
-        <w:t xml:space="preserve"> to</w:t>
-      </w:r>
-      <w:r>
-        <w:t xml:space="preserve"> contemporary </w:t>
-      </w:r>
-      <w:r>
-        <w:t>claims by Indigenous groups to</w:t>
-      </w:r>
-      <w:r>
-        <w:t xml:space="preserve"> </w:t>
-      </w:r>
-      <w:r>
-        <w:t>sovereignty</w:t>
-      </w:r>
-      <w:r>
-        <w:t xml:space="preserve">, </w:t>
-      </w:r>
-      <w:r>
-        <w:t>land</w:t>
-      </w:r>
-      <w:r>
-        <w:t>, and resources.</w:t>
+        <w:t>claims to sovereignty, land and resources</w:t>
+      </w:r>
+      <w:r>
+        <w:t>.</w:t>
+      </w:r>
+      <w:r>
+        <w:t xml:space="preserve"> These interpretations reveal how </w:t>
+      </w:r>
+      <w:r>
+        <w:t>victimiz</w:t>
+      </w:r>
+      <w:r>
+        <w:t>ed</w:t>
+      </w:r>
+      <w:r>
+        <w:t xml:space="preserve"> and simplistic</w:t>
+      </w:r>
+      <w:r>
+        <w:t xml:space="preserve"> portraits</w:t>
+      </w:r>
+      <w:r>
+        <w:t xml:space="preserve"> </w:t>
+      </w:r>
+      <w:r>
+        <w:t>can prevent</w:t>
+      </w:r>
+      <w:r>
+        <w:t xml:space="preserve"> individuals from viewing Indigenous people as important</w:t>
+      </w:r>
+      <w:r>
+        <w:t xml:space="preserve"> actors</w:t>
+      </w:r>
+      <w:r>
+        <w:t xml:space="preserve"> </w:t>
+      </w:r>
+      <w:r>
+        <w:t xml:space="preserve"> </w:t>
+      </w:r>
+      <w:r>
+        <w:t xml:space="preserve">in </w:t>
+      </w:r>
+      <w:r>
+        <w:t>both the past and present</w:t>
+      </w:r>
+      <w:r>
+        <w:t>.</w:t>
       </w:r>
       <w:r>
         <w:t xml:space="preserve"> [</w:t>
@@ -2998,7 +2955,7 @@
         <w:t xml:space="preserve">, </w:t>
       </w:r>
       <w:r>
-        <w:t xml:space="preserve">white adolescents are also exposed to </w:t>
+        <w:t xml:space="preserve">white adolescents are exposed to </w:t>
       </w:r>
       <w:r>
         <w:t xml:space="preserve">pedagogical approaches </w:t>
@@ -3077,25 +3034,34 @@
         <w:t xml:space="preserve"> </w:t>
       </w:r>
       <w:r>
-        <w:t xml:space="preserve">Their lessons about </w:t>
-      </w:r>
-      <w:r>
-        <w:t xml:space="preserve">civil rights </w:t>
-      </w:r>
-      <w:r>
-        <w:t xml:space="preserve">leaders also introduced abstract liberalist interpretations that </w:t>
-      </w:r>
-      <w:r>
-        <w:t>dilute messages</w:t>
-      </w:r>
-      <w:r>
-        <w:t xml:space="preserve"> of leaders like Martin Luther King J</w:t>
-      </w:r>
-      <w:r>
-        <w:t xml:space="preserve">r., Rosa Parks, and Cesar Chávez </w:t>
-      </w:r>
-      <w:r>
-        <w:t>(</w:t>
+        <w:t>Curricular standards and teachers also downplay Black Americans’ resistance to slavery and other regimes of control</w:t>
+      </w:r>
+      <w:r>
+        <w:t xml:space="preserve"> </w:t>
+      </w:r>
+      <w:r>
+        <w:fldChar w:fldCharType="begin"/>
+      </w:r>
+      <w:r>
+        <w:instrText xml:space="preserve"> ADDIN ZOTERO_ITEM CSL_CITATION {"citationID":"Jqs1PsL9","properties":{"formattedCitation":"(Loewen, 2008)","plainCitation":"(Loewen, 2008)","noteIndex":0},"citationItems":[{"id":1080,"uris":["http://zotero.org/users/local/lSN26pcv/items/VUQZ7ETW"],"itemData":{"id":1080,"type":"book","abstract":"Winner of the 1996 American Book Award and the Oliver Cromwell Cox Award for Distinguished Anti-Racist Scholarship Americans have lost touch with their history, and in this thought-provoking book, Professor James Loewen shows why. After surveying twelve leading high school American history texts, he has concluded that \"not one\" does a decent job of making history interesting or memorable. Marred by an embarrassing combination of blind patriotism, mindless optimism, sheer misinformation, and outright lies, these books omit almost all the ambiguity, passion, conflict, and drama from our past. In ten powerful chapters, Loewen reveals that:  The United States dropped three times as many tons of explosives in Vietman as it dropped in all theaters of World War II, including Hiroshima and Nagasaki Ponce de Leon went to Florida mainly to capture Native Americans as slaves for Hispaniola, not to find the mythical fountain of youth Woodrow Wilson, known as a progressive leader, was in fact a white supremacist who personally vetoed a clause on racial equality in the Covenant of the League of Nations The first colony to legalize slavery was not Virginia but Massachusetts  From the truth about Columbus's historic voyages to an honest evaluation of our national leaders, Loewen revives our history, restoring to it the vitality and relevance it truly possesses.","ISBN":"978-1-59558-326-0","language":"en","note":"Google-Books-ID: 5m2_xeJ4VdwC","number-of-pages":"466","publisher":"The New Press","source":"Google Books","title":"Lies My Teacher Told Me: Everything Your American History Textbook Got Wrong","title-short":"Lies My Teacher Told Me","author":[{"family":"Loewen","given":"James W."}],"issued":{"date-parts":[["2008"]]},"citation-key":"loewenLiesMyTeacher2008"}}],"schema":"https://github.com/citation-style-language/schema/raw/master/csl-citation.json"} </w:instrText>
+      </w:r>
+      <w:r>
+        <w:fldChar w:fldCharType="separate"/>
+      </w:r>
+      <w:r>
+        <w:t>(Loewen, 2008)</w:t>
+      </w:r>
+      <w:r>
+        <w:fldChar w:fldCharType="end"/>
+      </w:r>
+      <w:r>
+        <w:t xml:space="preserve">. Even within the Civil Rights Movement, teachers often dilute the messages of leaders like </w:t>
+      </w:r>
+      <w:r>
+        <w:t xml:space="preserve">Martin Luther King Jr., Rosa Parks, and Cesar Chávez </w:t>
+      </w:r>
+      <w:r>
+        <w:t>to their most palatable arguments (</w:t>
       </w:r>
       <w:r>
         <w:t>Carlson</w:t>
@@ -3116,7 +3082,10 @@
         <w:t>.</w:t>
       </w:r>
       <w:r>
-        <w:t xml:space="preserve"> Specifically, textbook sections about Martin Luther King Jr. ignore the leader’s </w:t>
+        <w:t xml:space="preserve"> </w:t>
+      </w:r>
+      <w:r>
+        <w:t xml:space="preserve">For example, teachers often ignore King’s </w:t>
       </w:r>
       <w:r>
         <w:t>most radica</w:t>
@@ -3137,30 +3106,34 @@
         <w:t xml:space="preserve">he faced in both life and death </w:t>
       </w:r>
       <w:r>
-        <w:t>(</w:t>
-      </w:r>
-      <w:proofErr w:type="spellStart"/>
-      <w:r>
-        <w:t>Alridge</w:t>
-      </w:r>
-      <w:proofErr w:type="spellEnd"/>
-      <w:r>
-        <w:t xml:space="preserve"> 2006)</w:t>
+        <w:t>(Alridge 2006)</w:t>
       </w:r>
       <w:r>
         <w:t xml:space="preserve">. </w:t>
       </w:r>
       <w:r>
-        <w:t>These ideas transpired in letters the eleventh graders were asked to write</w:t>
-      </w:r>
-      <w:r>
-        <w:t xml:space="preserve"> </w:t>
-      </w:r>
-      <w:r>
-        <w:t>to Martin Luther King Jr.’s children as an activity</w:t>
-      </w:r>
-      <w:r>
-        <w:t xml:space="preserve"> in their Civil Rights unit.</w:t>
+        <w:t>In Epstein’s (2009) ethnography, t</w:t>
+      </w:r>
+      <w:r>
+        <w:t xml:space="preserve">hese ideas transpired in </w:t>
+      </w:r>
+      <w:r>
+        <w:t xml:space="preserve">eleventh graders’ </w:t>
+      </w:r>
+      <w:r>
+        <w:t xml:space="preserve">letters </w:t>
+      </w:r>
+      <w:r>
+        <w:t>written to his</w:t>
+      </w:r>
+      <w:r>
+        <w:t xml:space="preserve"> children </w:t>
+      </w:r>
+      <w:r>
+        <w:t xml:space="preserve">during </w:t>
+      </w:r>
+      <w:r>
+        <w:t>their Civil Rights unit.</w:t>
       </w:r>
       <w:r>
         <w:t xml:space="preserve"> One letter follows:</w:t>
@@ -3203,7 +3176,10 @@
         <w:t xml:space="preserve"> </w:t>
       </w:r>
       <w:r>
-        <w:t>that simplified MLK Jr.’s message (e.g. “he was important for everyone being equal</w:t>
+        <w:t xml:space="preserve">simplifying King’s </w:t>
+      </w:r>
+      <w:r>
+        <w:t>message (e.g. “he was important for everyone being equal</w:t>
       </w:r>
       <w:r>
         <w:t>”</w:t>
@@ -3212,13 +3188,40 @@
         <w:t xml:space="preserve">) </w:t>
       </w:r>
       <w:r>
-        <w:t xml:space="preserve">reveal the consequences of pedagogy </w:t>
-      </w:r>
-      <w:r>
-        <w:t>obscuring</w:t>
-      </w:r>
-      <w:r>
-        <w:t xml:space="preserve"> the Civil Rights Movement’s structural goals and abstracting the “dream” </w:t>
+        <w:t xml:space="preserve">reveal the </w:t>
+      </w:r>
+      <w:r>
+        <w:t xml:space="preserve">effect </w:t>
+      </w:r>
+      <w:r>
+        <w:t xml:space="preserve">of </w:t>
+      </w:r>
+      <w:r>
+        <w:t xml:space="preserve">color-evasive </w:t>
+      </w:r>
+      <w:r>
+        <w:t xml:space="preserve">pedagogy </w:t>
+      </w:r>
+      <w:r>
+        <w:t xml:space="preserve">on student’s understanding of </w:t>
+      </w:r>
+      <w:r>
+        <w:t>Civil Rights</w:t>
+      </w:r>
+      <w:r>
+        <w:t xml:space="preserve">. By obscuring </w:t>
+      </w:r>
+      <w:r>
+        <w:t>the movement’s</w:t>
+      </w:r>
+      <w:r>
+        <w:t xml:space="preserve"> structural goals and abstracting </w:t>
+      </w:r>
+      <w:r>
+        <w:t xml:space="preserve">King’s </w:t>
+      </w:r>
+      <w:r>
+        <w:t xml:space="preserve">“dream” </w:t>
       </w:r>
       <w:r>
         <w:t xml:space="preserve">to </w:t>
@@ -3239,149 +3242,71 @@
         <w:t>prejudice</w:t>
       </w:r>
       <w:r>
+        <w:t xml:space="preserve">, both teachers and students ignore </w:t>
+      </w:r>
+      <w:r>
+        <w:t xml:space="preserve">the realities that Civil Rights </w:t>
+      </w:r>
+      <w:r>
+        <w:lastRenderedPageBreak/>
+        <w:t>activists faced</w:t>
+      </w:r>
+      <w:r>
+        <w:t xml:space="preserve">. </w:t>
+      </w:r>
+      <w:r>
+        <w:t xml:space="preserve">The </w:t>
+      </w:r>
+      <w:r>
+        <w:t xml:space="preserve">two eleventh grade history teachers in the school argued that Civil Rights leaders </w:t>
+      </w:r>
+      <w:r>
+        <w:t>“stood up for people’s rights and everyone was listening” (p. 72)</w:t>
+      </w:r>
+      <w:r>
+        <w:t xml:space="preserve">. As a result, white adolescents could not believe that most white Americans opposed King </w:t>
+      </w:r>
+      <w:r>
+        <w:t>(</w:t>
+      </w:r>
+      <w:r>
+        <w:t>“Public Opinion on Civil Rights: Reflections on the Civil Rights Act of 1964”)</w:t>
+      </w:r>
+      <w:r>
+        <w:t>, and some explained that segregationists simply</w:t>
+      </w:r>
+      <w:r>
+        <w:t xml:space="preserve"> “treated blacks mean” (p. 75</w:t>
+      </w:r>
+      <w:r>
+        <w:t xml:space="preserve">). </w:t>
+      </w:r>
+      <w:r>
+        <w:t xml:space="preserve">At first glance, </w:t>
+      </w:r>
+      <w:r>
+        <w:t>white adolescents’</w:t>
+      </w:r>
+      <w:r>
+        <w:t xml:space="preserve"> </w:t>
+      </w:r>
+      <w:r>
+        <w:t>celebration of Black leaders and opposition to old-fashioned racists appears color conscious</w:t>
+      </w:r>
+      <w:r>
         <w:t>.</w:t>
       </w:r>
       <w:r>
-        <w:t xml:space="preserve"> The two eleventh grade history teachers in the school argued that Civil Rights leaders </w:t>
-      </w:r>
-      <w:r>
-        <w:t>“stood up for people’s rights and everyone was listening” (p. 72)</w:t>
-      </w:r>
-      <w:r>
-        <w:t xml:space="preserve"> despite </w:t>
-      </w:r>
-      <w:r>
-        <w:t xml:space="preserve">the </w:t>
-      </w:r>
-      <w:r>
-        <w:t xml:space="preserve">opposition by many </w:t>
-      </w:r>
-      <w:r>
-        <w:lastRenderedPageBreak/>
-        <w:t>white Americans in the country</w:t>
-      </w:r>
-      <w:r>
-        <w:t xml:space="preserve"> at the time</w:t>
-      </w:r>
-      <w:r>
-        <w:t xml:space="preserve"> (</w:t>
-      </w:r>
-      <w:r>
-        <w:t>“Public Opinion on Civil Rights: Reflections on the Civil Rights Act of 1964”</w:t>
-      </w:r>
-      <w:r>
-        <w:t>)</w:t>
-      </w:r>
-      <w:r>
-        <w:t>.</w:t>
-      </w:r>
-      <w:r>
-        <w:t xml:space="preserve"> </w:t>
-      </w:r>
-      <w:r>
-        <w:t>Individuals</w:t>
-      </w:r>
-      <w:r>
-        <w:t xml:space="preserve"> </w:t>
-      </w:r>
-      <w:r>
-        <w:t xml:space="preserve">in the Civil Rights era </w:t>
-      </w:r>
-      <w:r>
-        <w:t>who</w:t>
-      </w:r>
-      <w:r>
-        <w:t xml:space="preserve"> supported segregation, in the eyes of</w:t>
-      </w:r>
-      <w:r>
-        <w:t xml:space="preserve"> white</w:t>
-      </w:r>
-      <w:r>
-        <w:t xml:space="preserve"> adolescents, “treated blacks mean” (p. 75</w:t>
-      </w:r>
-      <w:r>
-        <w:t xml:space="preserve">). </w:t>
-      </w:r>
-      <w:r>
-        <w:t xml:space="preserve">At first glance, </w:t>
-      </w:r>
-      <w:r>
-        <w:t>depictions by</w:t>
-      </w:r>
-      <w:r>
-        <w:t xml:space="preserve"> </w:t>
-      </w:r>
-      <w:r>
-        <w:t>t</w:t>
-      </w:r>
-      <w:r>
-        <w:t>eacher</w:t>
-      </w:r>
-      <w:r>
-        <w:t>s</w:t>
-      </w:r>
-      <w:r>
-        <w:t xml:space="preserve"> and white </w:t>
-      </w:r>
-      <w:r>
-        <w:t xml:space="preserve">depictions </w:t>
-      </w:r>
-      <w:r>
-        <w:t>of</w:t>
-      </w:r>
-      <w:r>
-        <w:t xml:space="preserve"> racism as a</w:t>
-      </w:r>
-      <w:r>
-        <w:t>n issue</w:t>
-      </w:r>
-      <w:r>
-        <w:t xml:space="preserve"> of</w:t>
-      </w:r>
-      <w:r>
-        <w:t xml:space="preserve"> the past contradicts</w:t>
-      </w:r>
-      <w:r>
-        <w:t xml:space="preserve"> </w:t>
-      </w:r>
-      <w:r>
-        <w:t xml:space="preserve">the </w:t>
-      </w:r>
-      <w:r>
-        <w:t xml:space="preserve">belief </w:t>
-      </w:r>
-      <w:r>
-        <w:t xml:space="preserve">of many </w:t>
-      </w:r>
-      <w:r>
-        <w:t>that racial discrimination still exists.</w:t>
-      </w:r>
-      <w:r>
         <w:t xml:space="preserve"> </w:t>
       </w:r>
       <w:r>
         <w:t xml:space="preserve">However, </w:t>
       </w:r>
       <w:r>
-        <w:t xml:space="preserve">these two ideas, that Black community developed the country but are </w:t>
-      </w:r>
-      <w:r>
-        <w:t>contemporarily irrelevant</w:t>
-      </w:r>
-      <w:r>
-        <w:t>, are</w:t>
-      </w:r>
-      <w:r>
-        <w:t xml:space="preserve"> central to the reproduction of </w:t>
-      </w:r>
-      <w:r>
-        <w:t>color-evasive</w:t>
-      </w:r>
-      <w:r>
-        <w:t xml:space="preserve"> ideology</w:t>
-      </w:r>
-      <w:r>
-        <w:t xml:space="preserve">. </w:t>
+        <w:t>these two ideas</w:t>
+      </w:r>
+      <w:r>
+        <w:t xml:space="preserve"> ultimately serve color-evasive ideology by washing down their historical significance and precluding contemporary understandings of racism.</w:t>
       </w:r>
     </w:p>
     <w:p>
@@ -3392,315 +3317,25 @@
         <w:t>color-evasive</w:t>
       </w:r>
       <w:r>
-        <w:t xml:space="preserve"> racism can be evoked in these contexts, minimization and naturalization of racism appear most prominently</w:t>
+        <w:t xml:space="preserve"> racism </w:t>
+      </w:r>
+      <w:r>
+        <w:t>were</w:t>
+      </w:r>
+      <w:r>
+        <w:t xml:space="preserve"> evoked </w:t>
+      </w:r>
+      <w:r>
+        <w:t>while describing racial group’s historical significance</w:t>
+      </w:r>
+      <w:r>
+        <w:t>, minimization and naturalization of racism appear most prominently</w:t>
       </w:r>
       <w:r>
         <w:t xml:space="preserve">. </w:t>
       </w:r>
       <w:r>
-        <w:t xml:space="preserve">In </w:t>
-      </w:r>
-      <w:proofErr w:type="spellStart"/>
-      <w:r>
-        <w:t>Wills’s</w:t>
-      </w:r>
-      <w:proofErr w:type="spellEnd"/>
-      <w:r>
-        <w:t xml:space="preserve"> (2019) </w:t>
-      </w:r>
-      <w:r>
-        <w:t xml:space="preserve">analysis of essays written </w:t>
-      </w:r>
-      <w:r>
-        <w:t xml:space="preserve">in a high school classroom’s </w:t>
-      </w:r>
-      <w:r>
-        <w:t>Civil Rights</w:t>
-      </w:r>
-      <w:r>
-        <w:t>, they found that these interpretive frames lead students to discard the relevance of racism entirely</w:t>
-      </w:r>
-      <w:r>
-        <w:t>. During one lesson,</w:t>
-      </w:r>
-      <w:r>
-        <w:t xml:space="preserve"> </w:t>
-      </w:r>
-      <w:r>
-        <w:t xml:space="preserve">the </w:t>
-      </w:r>
-      <w:r>
-        <w:t xml:space="preserve"> teacher argued that racism arose from ‘segregation within [one’s] own color’ and that ‘race is really a difference of culture and society’ (2019, pp. 20-21). The belief that race is a cultural production, reflecting a set of values and beliefs, successfully challenge</w:t>
-      </w:r>
-      <w:r>
-        <w:t xml:space="preserve">d the </w:t>
-      </w:r>
-      <w:r>
-        <w:t xml:space="preserve">students’ biological construction of race but </w:t>
-      </w:r>
-      <w:r>
-        <w:t>did</w:t>
-      </w:r>
-      <w:r>
-        <w:t xml:space="preserve"> not interrogate race’s relationship to social and cultural power (</w:t>
-      </w:r>
-      <w:proofErr w:type="spellStart"/>
-      <w:r>
-        <w:t>Levstik</w:t>
-      </w:r>
-      <w:proofErr w:type="spellEnd"/>
-      <w:r>
-        <w:t xml:space="preserve"> 2000). </w:t>
-      </w:r>
-      <w:r>
-        <w:t xml:space="preserve">As a result, </w:t>
-      </w:r>
-      <w:r>
-        <w:t>“</w:t>
-      </w:r>
-      <w:r>
-        <w:t>o</w:t>
-      </w:r>
-      <w:r>
-        <w:t>nly a few” of the 65 essays written on the topic of “</w:t>
-      </w:r>
-      <w:r>
-        <w:t>social</w:t>
-      </w:r>
-      <w:r>
-        <w:t xml:space="preserve"> change”</w:t>
-      </w:r>
-      <w:r>
-        <w:t xml:space="preserve"> during the Civil Rights Movement</w:t>
-      </w:r>
-      <w:r>
-        <w:t xml:space="preserve"> mentioned race or racism explicitly (p. 30). Those that did include content about race either discussed racial discri</w:t>
-      </w:r>
-      <w:r>
-        <w:rPr>
-          <w:b/>
-          <w:bCs/>
-        </w:rPr>
-        <w:t xml:space="preserve">mination (e.g. segregation in Birmingham, Alabama) or </w:t>
-      </w:r>
-      <w:r>
-        <w:rPr>
-          <w:b/>
-          <w:bCs/>
-        </w:rPr>
-        <w:t xml:space="preserve">argued that the </w:t>
-      </w:r>
-      <w:r>
-        <w:rPr>
-          <w:b/>
-          <w:bCs/>
-        </w:rPr>
-        <w:t xml:space="preserve">Civil Rights Movement was simply about ‘blacks [wanting] to prove that they were equal to the white man.” Unfortunately, </w:t>
-      </w:r>
-      <w:proofErr w:type="spellStart"/>
-      <w:r>
-        <w:rPr>
-          <w:b/>
-          <w:bCs/>
-        </w:rPr>
-        <w:t>Wills’s</w:t>
-      </w:r>
-      <w:proofErr w:type="spellEnd"/>
-      <w:r>
-        <w:rPr>
-          <w:b/>
-          <w:bCs/>
-        </w:rPr>
-        <w:t xml:space="preserve"> analysis did not differentiate between essays written by white</w:t>
-      </w:r>
-      <w:r>
-        <w:rPr>
-          <w:b/>
-          <w:bCs/>
-        </w:rPr>
-        <w:t xml:space="preserve"> </w:t>
-      </w:r>
-      <w:r>
-        <w:rPr>
-          <w:b/>
-          <w:bCs/>
-        </w:rPr>
-        <w:t>students</w:t>
-      </w:r>
-      <w:r>
-        <w:rPr>
-          <w:b/>
-          <w:bCs/>
-        </w:rPr>
-        <w:t xml:space="preserve"> and those from other racial identities</w:t>
-      </w:r>
-      <w:r>
-        <w:rPr>
-          <w:b/>
-          <w:bCs/>
-        </w:rPr>
-        <w:t xml:space="preserve">. </w:t>
-      </w:r>
-      <w:r>
-        <w:rPr>
-          <w:b/>
-          <w:bCs/>
-        </w:rPr>
-        <w:t xml:space="preserve">This limitation points to the necessity of studies incorporating </w:t>
-      </w:r>
-      <w:r>
-        <w:rPr>
-          <w:b/>
-          <w:bCs/>
-        </w:rPr>
-        <w:t xml:space="preserve">the </w:t>
-      </w:r>
-      <w:r>
-        <w:rPr>
-          <w:b/>
-          <w:bCs/>
-        </w:rPr>
-        <w:t xml:space="preserve">racial identity </w:t>
-      </w:r>
-      <w:r>
-        <w:rPr>
-          <w:b/>
-          <w:bCs/>
-        </w:rPr>
-        <w:t>and its relevance to historical interpretations</w:t>
-      </w:r>
-      <w:r>
-        <w:rPr>
-          <w:b/>
-          <w:bCs/>
-        </w:rPr>
-        <w:t xml:space="preserve">. </w:t>
-      </w:r>
-      <w:r>
-        <w:rPr>
-          <w:b/>
-          <w:bCs/>
-        </w:rPr>
-        <w:t xml:space="preserve">However, </w:t>
-      </w:r>
-      <w:r>
-        <w:rPr>
-          <w:b/>
-          <w:bCs/>
-        </w:rPr>
-        <w:t xml:space="preserve">one can assume that </w:t>
-      </w:r>
-      <w:r>
-        <w:rPr>
-          <w:b/>
-          <w:bCs/>
-        </w:rPr>
-        <w:lastRenderedPageBreak/>
-        <w:t>a large majority of the white students mirrored the teacher’s avoidance of racism since the</w:t>
-      </w:r>
-      <w:r>
-        <w:rPr>
-          <w:b/>
-          <w:bCs/>
-        </w:rPr>
-        <w:t xml:space="preserve"> “handful” of color-conscious essays </w:t>
-      </w:r>
-      <w:r>
-        <w:rPr>
-          <w:b/>
-          <w:bCs/>
-        </w:rPr>
-        <w:t>at most represent</w:t>
-      </w:r>
-      <w:r>
-        <w:rPr>
-          <w:b/>
-          <w:bCs/>
-        </w:rPr>
-        <w:t>s</w:t>
-      </w:r>
-      <w:r>
-        <w:rPr>
-          <w:b/>
-          <w:bCs/>
-        </w:rPr>
-        <w:t xml:space="preserve"> a s</w:t>
-      </w:r>
-      <w:r>
-        <w:rPr>
-          <w:b/>
-          <w:bCs/>
-        </w:rPr>
-        <w:t>mall fraction of the total white students (n = 29).</w:t>
-      </w:r>
-      <w:r>
-        <w:rPr>
-          <w:b/>
-          <w:bCs/>
-        </w:rPr>
-        <w:t xml:space="preserve"> Moreover,</w:t>
-      </w:r>
-      <w:r>
-        <w:rPr>
-          <w:b/>
-          <w:bCs/>
-        </w:rPr>
-        <w:t xml:space="preserve"> nearly none of the</w:t>
-      </w:r>
-      <w:r>
-        <w:rPr>
-          <w:b/>
-          <w:bCs/>
-        </w:rPr>
-        <w:t xml:space="preserve"> color-conscious essays adopted a critical approach to the Jim Crow era’s system of discrimination or</w:t>
-      </w:r>
-      <w:r>
-        <w:rPr>
-          <w:b/>
-          <w:bCs/>
-        </w:rPr>
-        <w:t xml:space="preserve"> interrogated </w:t>
-      </w:r>
-      <w:r>
-        <w:rPr>
-          <w:b/>
-          <w:bCs/>
-        </w:rPr>
-        <w:t>how segregation</w:t>
-      </w:r>
-      <w:r>
-        <w:rPr>
-          <w:b/>
-          <w:bCs/>
-        </w:rPr>
-        <w:t xml:space="preserve"> privileged white individuals</w:t>
-      </w:r>
-      <w:r>
-        <w:rPr>
-          <w:b/>
-          <w:bCs/>
-        </w:rPr>
-        <w:t>.</w:t>
-      </w:r>
-      <w:r>
-        <w:t xml:space="preserve"> </w:t>
-      </w:r>
-      <w:r>
-        <w:t xml:space="preserve"> </w:t>
-      </w:r>
-    </w:p>
-    <w:p>
-      <w:pPr>
-        <w:rPr>
-          <w:b/>
-          <w:bCs/>
-        </w:rPr>
-      </w:pPr>
-      <w:r>
-        <w:t xml:space="preserve">The teacher and students’ downplaying of racism mirrors </w:t>
-      </w:r>
-      <w:r>
-        <w:t xml:space="preserve">During Black History month, for example, </w:t>
+        <w:t xml:space="preserve">For example, in an ethnography of a classroom, </w:t>
       </w:r>
       <w:r>
         <w:t>one</w:t>
@@ -3709,13 +3344,7 @@
         <w:t xml:space="preserve"> teacher </w:t>
       </w:r>
       <w:r>
-        <w:t>in Epstein’s</w:t>
-      </w:r>
-      <w:r>
-        <w:t xml:space="preserve"> (2009)</w:t>
-      </w:r>
-      <w:r>
-        <w:t xml:space="preserve"> study </w:t>
+        <w:t xml:space="preserve">study </w:t>
       </w:r>
       <w:r>
         <w:t>opposed</w:t>
@@ -3740,6 +3369,24 @@
       </w:r>
       <w:r>
         <w:t xml:space="preserve"> learn about Jesse Jackson</w:t>
+      </w:r>
+      <w:r>
+        <w:t xml:space="preserve"> during Black History Month </w:t>
+      </w:r>
+      <w:r>
+        <w:fldChar w:fldCharType="begin"/>
+      </w:r>
+      <w:r>
+        <w:instrText xml:space="preserve"> ADDIN ZOTERO_ITEM CSL_CITATION {"citationID":"M3ByWEFR","properties":{"formattedCitation":"(Epstein, 2008)","plainCitation":"(Epstein, 2008)","noteIndex":0},"citationItems":[{"id":1052,"uris":["http://zotero.org/users/local/lSN26pcv/items/VRUZ8V4U"],"itemData":{"id":1052,"type":"book","abstract":"How do students’ racial identities work with and against teachers’ pedagogies to shape their understandings of history and contemporary society? Based on a long-term ethnographic study, Interpreting National History examines the startling differences in black and white students' interpretations of U.S. history in classroom and community settings. Interviews with children and teens compare and contrast the historical interpretations students bring with them to the classroom with those they leave with after a year of teacher's instruction. Firmly grounded in history and social studies education theory and practice, this powerful book:\nIlluminates how textbooks, pedagogies, and contemporary learning standards are often disconnected from students’ cultural identities \nExplores how students and parents interpret history and society in home and community settings\nSuccessfully analyzes examples of the challenges and possibilities facing teachers of history and social studies \nProvides alternative approaches for those who want to examine their own views toward teaching national history and aspire to engage in more culturally responsive pedagogy.","event-place":"New York","ISBN":"978-0-203-89096-7","note":"DOI: 10.4324/9780203890967","number-of-pages":"192","publisher":"Routledge","publisher-place":"New York","title":"Interpreting National History: Race, Identity, and Pedagogy in Classrooms and Communities","title-short":"Interpreting National History","author":[{"family":"Epstein","given":"Terrie"}],"issued":{"date-parts":[["2008",9,23]]},"citation-key":"epsteinInterpretingNationalHistory2008"}}],"schema":"https://github.com/citation-style-language/schema/raw/master/csl-citation.json"} </w:instrText>
+      </w:r>
+      <w:r>
+        <w:fldChar w:fldCharType="separate"/>
+      </w:r>
+      <w:r>
+        <w:t>(Epstein, 2008)</w:t>
+      </w:r>
+      <w:r>
+        <w:fldChar w:fldCharType="end"/>
       </w:r>
       <w:r>
         <w:t>.</w:t>
@@ -3852,10 +3499,32 @@
         <w:ind w:left="720" w:firstLine="0"/>
       </w:pPr>
       <w:r>
-        <w:t xml:space="preserve">When black history comes around, it’s nothing but problems. Black kids are mean to the white kids, like it was us who were the slave owners… But when civil rights come around, blacks get angry… That was in the past. </w:t>
-      </w:r>
-      <w:r>
-        <w:t>Blacks think it affects them but it doesn’t (pp.79-80).</w:t>
+        <w:t xml:space="preserve">When black history comes around, it’s nothing but problems. Black kids are mean to the white kids, like it was us who were the slave owners… But when civil rights come </w:t>
+      </w:r>
+      <w:r>
+        <w:lastRenderedPageBreak/>
+        <w:t xml:space="preserve">around, blacks get angry… That was in the past. </w:t>
+      </w:r>
+      <w:r>
+        <w:t xml:space="preserve">Blacks think it affects them but it doesn’t </w:t>
+      </w:r>
+      <w:r>
+        <w:fldChar w:fldCharType="begin"/>
+      </w:r>
+      <w:r>
+        <w:instrText xml:space="preserve"> ADDIN ZOTERO_ITEM CSL_CITATION {"citationID":"U7MleoiJ","properties":{"formattedCitation":"(Epstein, 2008, pp. 78\\uc0\\u8211{}80)","plainCitation":"(Epstein, 2008, pp. 78–80)","noteIndex":0},"citationItems":[{"id":1052,"uris":["http://zotero.org/users/local/lSN26pcv/items/VRUZ8V4U"],"itemData":{"id":1052,"type":"book","abstract":"How do students’ racial identities work with and against teachers’ pedagogies to shape their understandings of history and contemporary society? Based on a long-term ethnographic study, Interpreting National History examines the startling differences in black and white students' interpretations of U.S. history in classroom and community settings. Interviews with children and teens compare and contrast the historical interpretations students bring with them to the classroom with those they leave with after a year of teacher's instruction. Firmly grounded in history and social studies education theory and practice, this powerful book:\nIlluminates how textbooks, pedagogies, and contemporary learning standards are often disconnected from students’ cultural identities \nExplores how students and parents interpret history and society in home and community settings\nSuccessfully analyzes examples of the challenges and possibilities facing teachers of history and social studies \nProvides alternative approaches for those who want to examine their own views toward teaching national history and aspire to engage in more culturally responsive pedagogy.","event-place":"New York","ISBN":"978-0-203-89096-7","note":"DOI: 10.4324/9780203890967","number-of-pages":"192","publisher":"Routledge","publisher-place":"New York","title":"Interpreting National History: Race, Identity, and Pedagogy in Classrooms and Communities","title-short":"Interpreting National History","author":[{"family":"Epstein","given":"Terrie"}],"issued":{"date-parts":[["2008",9,23]]},"citation-key":"epsteinInterpretingNationalHistory2008"},"locator":"78-80"}],"schema":"https://github.com/citation-style-language/schema/raw/master/csl-citation.json"} </w:instrText>
+      </w:r>
+      <w:r>
+        <w:fldChar w:fldCharType="separate"/>
+      </w:r>
+      <w:r>
+        <w:t>(Epstein, 2008, pp. 78–80)</w:t>
+      </w:r>
+      <w:r>
+        <w:fldChar w:fldCharType="end"/>
+      </w:r>
+      <w:r>
+        <w:t>.</w:t>
       </w:r>
     </w:p>
     <w:p>
@@ -3881,16 +3550,25 @@
         <w:t xml:space="preserve"> </w:t>
       </w:r>
       <w:r>
-        <w:t xml:space="preserve">today </w:t>
-      </w:r>
-      <w:r>
-        <w:t xml:space="preserve">(Bonilla-Silva </w:t>
-      </w:r>
-      <w:r>
-        <w:t>2018</w:t>
-      </w:r>
-      <w:r>
-        <w:t>)</w:t>
+        <w:t>today</w:t>
+      </w:r>
+      <w:r>
+        <w:t xml:space="preserve"> </w:t>
+      </w:r>
+      <w:r>
+        <w:fldChar w:fldCharType="begin"/>
+      </w:r>
+      <w:r>
+        <w:instrText xml:space="preserve"> ADDIN ZOTERO_ITEM CSL_CITATION {"citationID":"XNAMn3Me","properties":{"formattedCitation":"(Bonilla-Silva, 2022, pp. 127\\uc0\\u8211{}131)","plainCitation":"(Bonilla-Silva, 2022, pp. 127–131)","noteIndex":0},"citationItems":[{"id":431,"uris":["http://zotero.org/users/local/lSN26pcv/items/QC5S9LRZ"],"itemData":{"id":431,"type":"book","abstract":"The first edition of this best-selling book showed that alongside the subtle forms of discrimination typical of the post-Civil Rights era, new powerful ideology of 'color-blind racism' has emerged. Bonilla-Silva documented how beneath the rhetorical maze of contemporary racial discourse lies a full-blown arsenal of arguments, phrases, and stories that whites use to account for and ultimately justify racial inequities. In the new edition Bonilla-Silva has added a chapter dealing with the future of racial stratification in America that goes beyond the white / black dichotomy. He argues that the U.S. is developing a more complex and apparently 'plural' racial order that will mimic Latin American patterns of racial stratification. Another new chapter addresses a variety of questions from readers of the first edition. And he has updated the book throughout with new information, data, and references where appropriate. The book ends with a new Postscript, 'What is to be Done (For Real?)'. As in the highly acclaimed first edition, Bonilla-Silva continues to challenge color-blind thinking.","edition":"6","ISBN":"978-0-7425-6881-5","language":"en","note":"Google-Books-ID: HKJE4rVZG1EC","number-of-pages":"596","publisher":"Rowman &amp; Littlefield Publishers","source":"Google Books","title":"Racism without Racists: Color-Blind Racism and the Persistence of Racial Inequality in the United States","title-short":"Racism without Racists","author":[{"family":"Bonilla-Silva","given":"Eduardo"}],"issued":{"date-parts":[["2022"]]},"citation-key":"bonilla-silvaRacismRacistsColorBlind2022"},"locator":"127-131"}],"schema":"https://github.com/citation-style-language/schema/raw/master/csl-citation.json"} </w:instrText>
+      </w:r>
+      <w:r>
+        <w:fldChar w:fldCharType="separate"/>
+      </w:r>
+      <w:r>
+        <w:t>(Bonilla-Silva, 2022, pp. 127–131)</w:t>
+      </w:r>
+      <w:r>
+        <w:fldChar w:fldCharType="end"/>
       </w:r>
       <w:r>
         <w:t>. Ultimately, t</w:t>
@@ -3929,7 +3607,6 @@
         <w:t xml:space="preserve"> White adolescents, like their teachers, </w:t>
       </w:r>
       <w:r>
-        <w:lastRenderedPageBreak/>
         <w:t>can reduc</w:t>
       </w:r>
       <w:r>
@@ -4026,13 +3703,7 @@
         <w:t xml:space="preserve">s of </w:t>
       </w:r>
       <w:r>
-        <w:t>th</w:t>
-      </w:r>
-      <w:r>
-        <w:t xml:space="preserve">eir </w:t>
-      </w:r>
-      <w:r>
-        <w:t xml:space="preserve">roles in </w:t>
+        <w:t xml:space="preserve">both </w:t>
       </w:r>
       <w:r>
         <w:t>histo</w:t>
@@ -4041,7 +3712,10 @@
         <w:t>rical</w:t>
       </w:r>
       <w:r>
-        <w:t xml:space="preserve"> as well as contemporary contexts</w:t>
+        <w:t xml:space="preserve"> as well as contemporary </w:t>
+      </w:r>
+      <w:r>
+        <w:t>relevance</w:t>
       </w:r>
       <w:r>
         <w:t xml:space="preserve">. </w:t>
@@ -4056,24 +3730,33 @@
         <w:t>erases</w:t>
       </w:r>
       <w:r>
-        <w:t xml:space="preserve"> these movements altogether.</w:t>
+        <w:t xml:space="preserve"> </w:t>
+      </w:r>
+      <w:r>
+        <w:t xml:space="preserve">their historical importance and contributions </w:t>
+      </w:r>
+      <w:r>
+        <w:t>altogether.</w:t>
       </w:r>
     </w:p>
     <w:p>
       <w:r>
-        <w:t>While</w:t>
-      </w:r>
-      <w:r>
-        <w:t xml:space="preserve"> </w:t>
-      </w:r>
-      <w:r>
-        <w:t>color-evasive</w:t>
+        <w:t>C</w:t>
+      </w:r>
+      <w:r>
+        <w:t>olor-evasive</w:t>
       </w:r>
       <w:r>
         <w:t xml:space="preserve"> pedagogy </w:t>
       </w:r>
       <w:r>
-        <w:t xml:space="preserve">appears to </w:t>
+        <w:t>appears to</w:t>
+      </w:r>
+      <w:r>
+        <w:t xml:space="preserve"> somewhat</w:t>
+      </w:r>
+      <w:r>
+        <w:t xml:space="preserve"> </w:t>
       </w:r>
       <w:r>
         <w:t>affect</w:t>
@@ -4094,7 +3777,13 @@
         <w:t xml:space="preserve"> of </w:t>
       </w:r>
       <w:r>
-        <w:t>racial groups’ roles in history, does it also affect their beliefs about race relations?</w:t>
+        <w:t xml:space="preserve">racial groups’ roles in history, </w:t>
+      </w:r>
+      <w:r>
+        <w:t xml:space="preserve">but </w:t>
+      </w:r>
+      <w:r>
+        <w:t>does it also affect their beliefs about race relations?</w:t>
       </w:r>
       <w:r>
         <w:t xml:space="preserve"> </w:t>
@@ -4124,13 +3813,8 @@
         <w:t>power imbalances</w:t>
       </w:r>
       <w:r>
-        <w:t xml:space="preserve"> (</w:t>
-      </w:r>
-      <w:proofErr w:type="spellStart"/>
-      <w:r>
-        <w:t>Espstein</w:t>
-      </w:r>
-      <w:proofErr w:type="spellEnd"/>
+        <w:t xml:space="preserve"> (Espstein</w:t>
+      </w:r>
       <w:r>
         <w:t xml:space="preserve">, </w:t>
       </w:r>
@@ -4156,13 +3840,8 @@
         <w:t>segregation, and persistent racial inequality</w:t>
       </w:r>
       <w:r>
-        <w:t xml:space="preserve"> (</w:t>
-      </w:r>
-      <w:proofErr w:type="spellStart"/>
-      <w:r>
-        <w:t>Levstik</w:t>
-      </w:r>
-      <w:proofErr w:type="spellEnd"/>
+        <w:t xml:space="preserve"> (Levstik</w:t>
+      </w:r>
       <w:r>
         <w:t xml:space="preserve">, </w:t>
       </w:r>
@@ -4216,7 +3895,11 @@
         <w:t xml:space="preserve"> </w:t>
       </w:r>
       <w:r>
-        <w:t>white student</w:t>
+        <w:t xml:space="preserve">white </w:t>
+      </w:r>
+      <w:r>
+        <w:lastRenderedPageBreak/>
+        <w:t>student</w:t>
       </w:r>
       <w:r>
         <w:t xml:space="preserve">s </w:t>
@@ -4311,11 +3994,11 @@
       <w:r>
         <w:t xml:space="preserve">In other words, white students seemed to ignore the teacher’s “negative” statements about colonization and racial violence. </w:t>
       </w:r>
-      <w:proofErr w:type="spellStart"/>
+    </w:p>
+    <w:p>
       <w:r>
         <w:t>Wills’s</w:t>
       </w:r>
-      <w:proofErr w:type="spellEnd"/>
       <w:r>
         <w:t xml:space="preserve"> (2019)</w:t>
       </w:r>
@@ -4356,11 +4039,7 @@
         <w:t xml:space="preserve">of pedagogical frames </w:t>
       </w:r>
       <w:r>
-        <w:t xml:space="preserve">on white students’ </w:t>
-      </w:r>
-      <w:r>
-        <w:lastRenderedPageBreak/>
-        <w:t>interpretations</w:t>
+        <w:t>on white students’ interpretations</w:t>
       </w:r>
       <w:r>
         <w:t>.</w:t>
@@ -4387,7 +4066,13 @@
         <w:t>belief</w:t>
       </w:r>
       <w:r>
-        <w:t xml:space="preserve"> that race is a cultural production, reflecting a set of values and beliefs, </w:t>
+        <w:t xml:space="preserve"> that race i</w:t>
+      </w:r>
+      <w:r>
+        <w:t>s a</w:t>
+      </w:r>
+      <w:r>
+        <w:t xml:space="preserve"> cultural production, reflecting a set of values and beliefs, </w:t>
       </w:r>
       <w:r>
         <w:t xml:space="preserve">successfully </w:t>
@@ -4420,7 +4105,13 @@
         <w:t>did</w:t>
       </w:r>
       <w:r>
-        <w:t xml:space="preserve"> not interrogate race</w:t>
+        <w:t xml:space="preserve"> not </w:t>
+      </w:r>
+      <w:r>
+        <w:t xml:space="preserve">introduce </w:t>
+      </w:r>
+      <w:r>
+        <w:t>race</w:t>
       </w:r>
       <w:r>
         <w:t xml:space="preserve">’s relationship to </w:t>
@@ -4429,13 +4120,8 @@
         <w:t>social and cultural power</w:t>
       </w:r>
       <w:r>
-        <w:t xml:space="preserve"> (</w:t>
-      </w:r>
-      <w:proofErr w:type="spellStart"/>
-      <w:r>
-        <w:t>Levstik</w:t>
-      </w:r>
-      <w:proofErr w:type="spellEnd"/>
+        <w:t xml:space="preserve"> (Levstik</w:t>
+      </w:r>
       <w:r>
         <w:t xml:space="preserve">, </w:t>
       </w:r>
@@ -4443,10 +4129,16 @@
         <w:t>2000)</w:t>
       </w:r>
       <w:r>
-        <w:t>. “</w:t>
-      </w:r>
-      <w:r>
-        <w:t>O</w:t>
+        <w:t xml:space="preserve">. </w:t>
+      </w:r>
+      <w:r>
+        <w:t xml:space="preserve">Consequently, </w:t>
+      </w:r>
+      <w:r>
+        <w:t>“</w:t>
+      </w:r>
+      <w:r>
+        <w:t>o</w:t>
       </w:r>
       <w:r>
         <w:t xml:space="preserve">nly a few” of the 65 essays written </w:t>
@@ -4476,10 +4168,16 @@
         <w:t xml:space="preserve">. </w:t>
       </w:r>
       <w:r>
-        <w:t xml:space="preserve">Those that did </w:t>
-      </w:r>
-      <w:r>
-        <w:t xml:space="preserve">include content about race </w:t>
+        <w:t xml:space="preserve">This group </w:t>
+      </w:r>
+      <w:r>
+        <w:t>include</w:t>
+      </w:r>
+      <w:r>
+        <w:t xml:space="preserve">d </w:t>
+      </w:r>
+      <w:r>
+        <w:t xml:space="preserve">content about race </w:t>
       </w:r>
       <w:r>
         <w:t>either discussed</w:t>
@@ -4491,24 +4189,37 @@
         <w:t xml:space="preserve">or </w:t>
       </w:r>
       <w:r>
-        <w:t>Civil Rights Movement was simply about ‘blacks [wanting] to prove that they were equal to the white man</w:t>
+        <w:t>Civil Rights Movement was simply about ‘blacks [wanting] to prove that they were equal to the white man”</w:t>
+      </w:r>
+      <w:r>
+        <w:t xml:space="preserve"> </w:t>
+      </w:r>
+      <w:r>
+        <w:fldChar w:fldCharType="begin"/>
+      </w:r>
+      <w:r>
+        <w:instrText xml:space="preserve"> ADDIN ZOTERO_ITEM CSL_CITATION {"citationID":"9i6Jvvpp","properties":{"formattedCitation":"(Wills, 2019, p. 30)","plainCitation":"(Wills, 2019, p. 30)","noteIndex":0},"citationItems":[{"id":902,"uris":["http://zotero.org/users/local/lSN26pcv/items/AJ8LIQVW"],"itemData":{"id":902,"type":"article-journal","abstract":"BackgroundThe continuing significance of race in U.S. society and culture begs the question of what role history and social studies education can and should play in preparing students to critically and constructively address race and racism in contemporary U.S. society and culture. However, research on history and social studies curriculum and practice continues to demonstrate significant problems in meaningfully including and representing race, racism, and racial violence in U.S. history, underscoring the need for additional research to improve how we address race and racism in history and social studies education.PurposeI examined how teachers? understandings of race and racism, which informed their use of curricular materials, and the content, focus, and framing of race and racism in the formal curriculum shaped the inclusion and representation of race and racism in the enacted U.S. history curriculum in their classes.Research DesignQualitative methods were used to study U.S. history instruction in three teachers? classes at a suburban high school. This included daily observations in each teacher's class over a 7-month period, observation of weekly teacher planning meetings, individual interviews with teachers and group interviews with students, and collection of all curricular materials, and samples of student work.FindingsRace and racism were addressed in lessons on U.S. imperialism in the late 1800s and early 1900s in a U.S. foreign policy unit and in a civil rights unit that focused on the civil rights movement. In both units race remained an elusive concept, for example referencing skin color but also culture and nationality, and racism was represented as shared beliefs in the superiority of whites over nonwhites. However, during the civil rights unit, the representation of racism as an individual psychological phenomenon of prejudice and stereotyping came to be privileged over other representations and, coupled with ambiguous understandings of race, this enabled the decoupling of race from representations of racism. Additionally, race was eventually forgotten in accounts of civil rights movement events as teachers? use of the formal curriculum deflected attention away from discussions of race and racism.ConclusionsMore robust understandings of race as a process of racialization and representations of racism as structural and systemic would assist teachers in presenting a continuous history of racism in the United States that would better outfit students to constructively engage racism in the present.","container-title":"Teachers College Record","DOI":"10.1177/016146811912100408","ISSN":"0161-4681","issue":"4","journalAbbreviation":"Teachers College Record","language":"en","note":"publisher: SAGE Publications","page":"1-44","source":"SAGE Journals","title":"Silencing Racism: Remembering and Forgetting Race and Racism in 11th-Grade U.S. History Classes","title-short":"Silencing Racism","volume":"121","author":[{"family":"Wills","given":"John S."}],"issued":{"date-parts":[["2019",4,1]]},"citation-key":"willsSilencingRacismRemembering2019"},"locator":"30"}],"schema":"https://github.com/citation-style-language/schema/raw/master/csl-citation.json"} </w:instrText>
+      </w:r>
+      <w:r>
+        <w:fldChar w:fldCharType="separate"/>
+      </w:r>
+      <w:r>
+        <w:t>(Wills, 2019, p. 30)</w:t>
+      </w:r>
+      <w:r>
+        <w:fldChar w:fldCharType="end"/>
       </w:r>
       <w:r>
         <w:t>.</w:t>
       </w:r>
       <w:r>
-        <w:t>”</w:t>
-      </w:r>
-      <w:r>
         <w:t xml:space="preserve"> Unfortunately, </w:t>
       </w:r>
-      <w:proofErr w:type="spellStart"/>
-      <w:r>
-        <w:t>Wills’s</w:t>
-      </w:r>
-      <w:proofErr w:type="spellEnd"/>
-      <w:r>
-        <w:t xml:space="preserve"> analysis did not differentiate between the essays written by white and non-white students</w:t>
+      <w:r>
+        <w:t>the ethnography’s data</w:t>
+      </w:r>
+      <w:r>
+        <w:t xml:space="preserve"> did not differentiate between the essays written by white and non-white students</w:t>
       </w:r>
       <w:r>
         <w:t xml:space="preserve">. However, </w:t>
@@ -4541,25 +4252,37 @@
         <w:t xml:space="preserve">in the study. </w:t>
       </w:r>
       <w:r>
-        <w:t xml:space="preserve">The </w:t>
-      </w:r>
-      <w:r>
-        <w:t>fact that</w:t>
-      </w:r>
-      <w:r>
-        <w:t xml:space="preserve"> the </w:t>
-      </w:r>
-      <w:r>
-        <w:t xml:space="preserve">majority of the students </w:t>
+        <w:t xml:space="preserve">Most </w:t>
+      </w:r>
+      <w:r>
+        <w:t xml:space="preserve">students </w:t>
       </w:r>
       <w:r>
         <w:t>minimized the role of race in</w:t>
       </w:r>
       <w:r>
-        <w:t xml:space="preserve"> the Civil Rights unit </w:t>
-      </w:r>
-      <w:r>
-        <w:t>still points to the fact that race relations were low salience compared to individual accomplishments</w:t>
+        <w:t xml:space="preserve"> the Civil Rights</w:t>
+      </w:r>
+      <w:r>
+        <w:t xml:space="preserve"> unit, pointing to </w:t>
+      </w:r>
+      <w:r>
+        <w:t>the</w:t>
+      </w:r>
+      <w:r>
+        <w:t xml:space="preserve"> overall low salience</w:t>
+      </w:r>
+      <w:r>
+        <w:t xml:space="preserve"> </w:t>
+      </w:r>
+      <w:r>
+        <w:t xml:space="preserve">of </w:t>
+      </w:r>
+      <w:r>
+        <w:t xml:space="preserve">race relations </w:t>
+      </w:r>
+      <w:r>
+        <w:t>in the classroom</w:t>
       </w:r>
       <w:r>
         <w:t>.</w:t>
@@ -4584,6 +4307,7 @@
           <w:b/>
           <w:bCs/>
         </w:rPr>
+        <w:lastRenderedPageBreak/>
         <w:t>Constructing National Identity</w:t>
       </w:r>
     </w:p>
@@ -4689,7 +4413,6 @@
         <w:t xml:space="preserve">merican </w:t>
       </w:r>
       <w:r>
-        <w:lastRenderedPageBreak/>
         <w:t>development</w:t>
       </w:r>
       <w:r>
@@ -4915,15 +4638,7 @@
         <w:t xml:space="preserve"> arrangement of social, political, and civic meanings</w:t>
       </w:r>
       <w:r>
-        <w:t xml:space="preserve">, specifically the United </w:t>
-      </w:r>
-      <w:proofErr w:type="spellStart"/>
-      <w:r>
-        <w:t>States’s</w:t>
-      </w:r>
-      <w:proofErr w:type="spellEnd"/>
-      <w:r>
-        <w:t xml:space="preserve"> dominant</w:t>
+        <w:t>, specifically the United States’s dominant</w:t>
       </w:r>
       <w:r>
         <w:t xml:space="preserve"> (white) group’s hegemony o</w:t>
@@ -4938,7 +4653,11 @@
         <w:t>Although</w:t>
       </w:r>
       <w:r>
-        <w:t xml:space="preserve"> the United States has always been a multicultural and multiracial nation, it has experienced a rise of immigration since the Immigration Act of 1965 from places previously restricted including Asia, Latin America, and </w:t>
+        <w:t xml:space="preserve"> the United States has always been a multicultural and multiracial nation, it has experienced a rise of immigration since </w:t>
+      </w:r>
+      <w:r>
+        <w:lastRenderedPageBreak/>
+        <w:t xml:space="preserve">the Immigration Act of 1965 from places previously restricted including Asia, Latin America, and </w:t>
       </w:r>
       <w:r>
         <w:t xml:space="preserve">Africa. </w:t>
@@ -4968,265 +4687,254 @@
         <w:t xml:space="preserve">. </w:t>
       </w:r>
       <w:r>
-        <w:t xml:space="preserve">Students </w:t>
-      </w:r>
-      <w:r>
+        <w:t xml:space="preserve">Students today are still socialized to view entitlements to national identity through a color-evasive lens, particularly in high school classrooms. </w:t>
+      </w:r>
+      <w:r>
+        <w:t>For instance,</w:t>
+      </w:r>
+      <w:r>
+        <w:t xml:space="preserve"> Levstik’s </w:t>
+      </w:r>
+      <w:r>
+        <w:t xml:space="preserve">(2000) </w:t>
+      </w:r>
+      <w:r>
+        <w:t xml:space="preserve">study </w:t>
+      </w:r>
+      <w:r>
+        <w:t xml:space="preserve">of </w:t>
+      </w:r>
+      <w:r>
+        <w:t xml:space="preserve">adolescents and </w:t>
+      </w:r>
+      <w:r>
+        <w:t>history teachers</w:t>
+      </w:r>
+      <w:r>
+        <w:t xml:space="preserve"> </w:t>
+      </w:r>
+      <w:r>
+        <w:t>explored how they negotiate national identity</w:t>
+      </w:r>
+      <w:r>
+        <w:t>’s membership</w:t>
+      </w:r>
+      <w:r>
+        <w:t xml:space="preserve"> through discursive divides (e.g. we vs. them). During instruction, they </w:t>
+      </w:r>
+      <w:r>
+        <w:t xml:space="preserve">found both groups </w:t>
+      </w:r>
+      <w:r>
+        <w:t>instinctively using</w:t>
+      </w:r>
+      <w:r>
+        <w:t xml:space="preserve"> the </w:t>
+      </w:r>
+      <w:r>
+        <w:t>first-person</w:t>
+      </w:r>
+      <w:r>
+        <w:t xml:space="preserve"> plural to</w:t>
+      </w:r>
+      <w:r>
+        <w:t xml:space="preserve"> </w:t>
+      </w:r>
+      <w:r>
+        <w:t xml:space="preserve">delineate </w:t>
+      </w:r>
+      <w:r>
+        <w:t>often-white historic actors from marginalized racial/ethnic groups</w:t>
+      </w:r>
+      <w:r>
+        <w:t xml:space="preserve">. </w:t>
+      </w:r>
+      <w:r>
+        <w:t>T</w:t>
+      </w:r>
+      <w:r>
+        <w:t>eachers, for instance, described the colonial period and American Revolution as the time when “we began” (p. 288)</w:t>
+      </w:r>
+      <w:r>
+        <w:t xml:space="preserve">, ignoring the </w:t>
+      </w:r>
+      <w:r>
+        <w:t>fact that civilizations have inhabited the geographic United States for several thousand years</w:t>
+      </w:r>
+      <w:r>
+        <w:t xml:space="preserve">. When asked </w:t>
+      </w:r>
+      <w:r>
+        <w:t>to explain the origins of</w:t>
+      </w:r>
+      <w:r>
+        <w:t xml:space="preserve"> Thanksgiving, one white student</w:t>
+      </w:r>
+      <w:r>
+        <w:t xml:space="preserve"> responded</w:t>
+      </w:r>
+      <w:r>
+        <w:t xml:space="preserve">: “We was making a bond with Native Americans; that’s good because that’s a tradition that goes on forever” (p. 289). </w:t>
+      </w:r>
+      <w:r>
+        <w:rPr>
+          <w:b/>
+          <w:bCs/>
+        </w:rPr>
+        <w:t>Both the teachers and w</w:t>
+      </w:r>
+      <w:r>
+        <w:rPr>
+          <w:b/>
+          <w:bCs/>
+        </w:rPr>
+        <w:t>hite teenagers</w:t>
+      </w:r>
+      <w:r>
+        <w:rPr>
+          <w:b/>
+          <w:bCs/>
+        </w:rPr>
+        <w:t xml:space="preserve"> </w:t>
+      </w:r>
+      <w:r>
+        <w:rPr>
+          <w:b/>
+          <w:bCs/>
+        </w:rPr>
+        <w:t xml:space="preserve">displayed a collective identity with the Europeans while </w:t>
+      </w:r>
+      <w:r>
+        <w:t xml:space="preserve">Native Americans </w:t>
+      </w:r>
+      <w:r>
+        <w:t>were</w:t>
+      </w:r>
+      <w:r>
+        <w:t xml:space="preserve"> included nor completely detached from the American collective</w:t>
+      </w:r>
+      <w:r>
+        <w:t xml:space="preserve">. This outcome </w:t>
+      </w:r>
+      <w:r>
+        <w:t>mirrors</w:t>
+      </w:r>
+      <w:r>
+        <w:t xml:space="preserve"> the broader status of</w:t>
+      </w:r>
+      <w:r>
+        <w:t xml:space="preserve"> </w:t>
+      </w:r>
+      <w:r>
+        <w:t xml:space="preserve">Indigenous </w:t>
+      </w:r>
+      <w:r>
+        <w:t xml:space="preserve">groups; while </w:t>
+      </w:r>
+      <w:r>
+        <w:t>subjected</w:t>
+      </w:r>
+      <w:r>
+        <w:t xml:space="preserve"> to the state control</w:t>
+      </w:r>
+      <w:r>
+        <w:t xml:space="preserve">, Native Americans </w:t>
+      </w:r>
+      <w:r>
+        <w:t xml:space="preserve">are still barred </w:t>
+      </w:r>
+      <w:r>
+        <w:t>from</w:t>
+      </w:r>
+      <w:r>
+        <w:t xml:space="preserve"> some of the</w:t>
+      </w:r>
+      <w:r>
+        <w:t xml:space="preserve"> </w:t>
+      </w:r>
+      <w:r>
+        <w:t>social, political, and cultural</w:t>
+      </w:r>
+      <w:r>
+        <w:t xml:space="preserve"> rights of citizenship (</w:t>
+      </w:r>
+      <w:r>
+        <w:rPr>
+          <w:b/>
+          <w:bCs/>
+        </w:rPr>
+        <w:t>cite</w:t>
+      </w:r>
+      <w:r>
+        <w:t>)</w:t>
+      </w:r>
+      <w:r>
+        <w:t>.</w:t>
+      </w:r>
+      <w:r>
+        <w:t xml:space="preserve"> </w:t>
+      </w:r>
+      <w:r>
+        <w:t xml:space="preserve">As </w:t>
+      </w:r>
+      <w:r>
+        <w:t xml:space="preserve">teachers enforce discursive divides between Indigenous people </w:t>
+      </w:r>
+      <w:r>
+        <w:rPr>
+          <w:b/>
+          <w:bCs/>
+        </w:rPr>
+        <w:t xml:space="preserve">and </w:t>
+      </w:r>
+      <w:r>
+        <w:rPr>
+          <w:b/>
+          <w:bCs/>
+        </w:rPr>
+        <w:t>the European colonists</w:t>
+      </w:r>
+      <w:r>
+        <w:rPr>
+          <w:b/>
+          <w:bCs/>
+        </w:rPr>
+        <w:t xml:space="preserve">, many </w:t>
+      </w:r>
+      <w:r>
+        <w:rPr>
+          <w:b/>
+          <w:bCs/>
+        </w:rPr>
+        <w:t>white adolescents learn</w:t>
+      </w:r>
+      <w:r>
+        <w:rPr>
+          <w:b/>
+          <w:bCs/>
+        </w:rPr>
+        <w:t xml:space="preserve"> </w:t>
+      </w:r>
+      <w:r>
+        <w:rPr>
+          <w:b/>
+          <w:bCs/>
+        </w:rPr>
+        <w:t>how to</w:t>
+      </w:r>
+      <w:r>
+        <w:rPr>
+          <w:b/>
+          <w:bCs/>
+        </w:rPr>
+        <w:t xml:space="preserve"> </w:t>
+      </w:r>
+      <w:r>
+        <w:rPr>
+          <w:b/>
+          <w:bCs/>
+        </w:rPr>
         <w:lastRenderedPageBreak/>
-        <w:t xml:space="preserve">today are still socialized to view entitlements to national identity through a color-evasive lens, particularly in high school classrooms. </w:t>
-      </w:r>
-      <w:r>
-        <w:t>For instance,</w:t>
-      </w:r>
-      <w:r>
-        <w:t xml:space="preserve"> </w:t>
-      </w:r>
-      <w:proofErr w:type="spellStart"/>
-      <w:r>
-        <w:t>Levstik’s</w:t>
-      </w:r>
-      <w:proofErr w:type="spellEnd"/>
-      <w:r>
-        <w:t xml:space="preserve"> </w:t>
-      </w:r>
-      <w:r>
-        <w:t xml:space="preserve">(2000) </w:t>
-      </w:r>
-      <w:r>
-        <w:t xml:space="preserve">study </w:t>
-      </w:r>
-      <w:r>
-        <w:t xml:space="preserve">of </w:t>
-      </w:r>
-      <w:r>
-        <w:t xml:space="preserve">adolescents and </w:t>
-      </w:r>
-      <w:r>
-        <w:t>history teachers</w:t>
-      </w:r>
-      <w:r>
-        <w:t xml:space="preserve"> </w:t>
-      </w:r>
-      <w:r>
-        <w:t>explored how they negotiate national identity</w:t>
-      </w:r>
-      <w:r>
-        <w:t>’s membership</w:t>
-      </w:r>
-      <w:r>
-        <w:t xml:space="preserve"> through discursive divides (e.g. we vs. them). During instruction, they </w:t>
-      </w:r>
-      <w:r>
-        <w:t xml:space="preserve">found both groups </w:t>
-      </w:r>
-      <w:r>
-        <w:t>instinctively using</w:t>
-      </w:r>
-      <w:r>
-        <w:t xml:space="preserve"> the </w:t>
-      </w:r>
-      <w:r>
-        <w:t>first-person</w:t>
-      </w:r>
-      <w:r>
-        <w:t xml:space="preserve"> plural to</w:t>
-      </w:r>
-      <w:r>
-        <w:t xml:space="preserve"> </w:t>
-      </w:r>
-      <w:r>
-        <w:t xml:space="preserve">delineate </w:t>
-      </w:r>
-      <w:r>
-        <w:t>often-white historic actors from marginalized racial/ethnic groups</w:t>
-      </w:r>
-      <w:r>
-        <w:t xml:space="preserve">. </w:t>
-      </w:r>
-      <w:r>
-        <w:t>T</w:t>
-      </w:r>
-      <w:r>
-        <w:t>eachers, for instance, described the colonial period and American Revolution as the time when “we began” (p. 288)</w:t>
-      </w:r>
-      <w:r>
-        <w:t xml:space="preserve">, ignoring the </w:t>
-      </w:r>
-      <w:r>
-        <w:t>fact that civilizations have inhabited the geographic United States for several thousand years</w:t>
-      </w:r>
-      <w:r>
-        <w:t xml:space="preserve">. When asked </w:t>
-      </w:r>
-      <w:r>
-        <w:t>to explain the origins of</w:t>
-      </w:r>
-      <w:r>
-        <w:t xml:space="preserve"> Thanksgiving, one white student</w:t>
-      </w:r>
-      <w:r>
-        <w:t xml:space="preserve"> responded</w:t>
-      </w:r>
-      <w:r>
-        <w:t xml:space="preserve">: “We was making a bond with Native Americans; that’s good because that’s a tradition that goes on forever” (p. 289). </w:t>
-      </w:r>
-      <w:r>
-        <w:rPr>
-          <w:b/>
-          <w:bCs/>
-        </w:rPr>
-        <w:t>Both the teachers and w</w:t>
-      </w:r>
-      <w:r>
-        <w:rPr>
-          <w:b/>
-          <w:bCs/>
-        </w:rPr>
-        <w:t>hite teenagers</w:t>
-      </w:r>
-      <w:r>
-        <w:rPr>
-          <w:b/>
-          <w:bCs/>
-        </w:rPr>
-        <w:t xml:space="preserve"> </w:t>
-      </w:r>
-      <w:r>
-        <w:rPr>
-          <w:b/>
-          <w:bCs/>
-        </w:rPr>
-        <w:t xml:space="preserve">displayed a collective identity with the Europeans while </w:t>
-      </w:r>
-      <w:r>
-        <w:t xml:space="preserve">Native Americans </w:t>
-      </w:r>
-      <w:r>
-        <w:t>were</w:t>
-      </w:r>
-      <w:r>
-        <w:t xml:space="preserve"> included nor completely detached from the American collective</w:t>
-      </w:r>
-      <w:r>
-        <w:t xml:space="preserve">. This outcome </w:t>
-      </w:r>
-      <w:r>
-        <w:t>mirrors</w:t>
-      </w:r>
-      <w:r>
-        <w:t xml:space="preserve"> the broader status of</w:t>
-      </w:r>
-      <w:r>
-        <w:t xml:space="preserve"> </w:t>
-      </w:r>
-      <w:r>
-        <w:t xml:space="preserve">Indigenous </w:t>
-      </w:r>
-      <w:r>
-        <w:t xml:space="preserve">groups; while </w:t>
-      </w:r>
-      <w:r>
-        <w:t>subjected</w:t>
-      </w:r>
-      <w:r>
-        <w:t xml:space="preserve"> to the state control</w:t>
-      </w:r>
-      <w:r>
-        <w:t xml:space="preserve">, Native Americans </w:t>
-      </w:r>
-      <w:r>
-        <w:t xml:space="preserve">are still barred </w:t>
-      </w:r>
-      <w:r>
-        <w:t>from</w:t>
-      </w:r>
-      <w:r>
-        <w:t xml:space="preserve"> some of the</w:t>
-      </w:r>
-      <w:r>
-        <w:t xml:space="preserve"> </w:t>
-      </w:r>
-      <w:r>
-        <w:t>social, political, and cultural</w:t>
-      </w:r>
-      <w:r>
-        <w:t xml:space="preserve"> rights of citizenship (</w:t>
-      </w:r>
-      <w:r>
-        <w:rPr>
-          <w:b/>
-          <w:bCs/>
-        </w:rPr>
-        <w:t>cite</w:t>
-      </w:r>
-      <w:r>
-        <w:t>)</w:t>
-      </w:r>
-      <w:r>
-        <w:t>.</w:t>
-      </w:r>
-      <w:r>
-        <w:t xml:space="preserve"> </w:t>
-      </w:r>
-      <w:r>
-        <w:t xml:space="preserve">As </w:t>
-      </w:r>
-      <w:r>
-        <w:t xml:space="preserve">teachers enforce discursive divides between Indigenous people </w:t>
-      </w:r>
-      <w:r>
-        <w:rPr>
-          <w:b/>
-          <w:bCs/>
-        </w:rPr>
-        <w:t xml:space="preserve">and </w:t>
-      </w:r>
-      <w:r>
-        <w:rPr>
-          <w:b/>
-          <w:bCs/>
-        </w:rPr>
-        <w:t>the European colonists</w:t>
-      </w:r>
-      <w:r>
-        <w:rPr>
-          <w:b/>
-          <w:bCs/>
-        </w:rPr>
-        <w:t xml:space="preserve">, many </w:t>
-      </w:r>
-      <w:r>
-        <w:rPr>
-          <w:b/>
-          <w:bCs/>
-        </w:rPr>
-        <w:t>white adolescents learn</w:t>
-      </w:r>
-      <w:r>
-        <w:rPr>
-          <w:b/>
-          <w:bCs/>
-        </w:rPr>
-        <w:t xml:space="preserve"> </w:t>
-      </w:r>
-      <w:r>
-        <w:rPr>
-          <w:b/>
-          <w:bCs/>
-        </w:rPr>
-        <w:t>how to</w:t>
-      </w:r>
-      <w:r>
-        <w:rPr>
-          <w:b/>
-          <w:bCs/>
-        </w:rPr>
-        <w:t xml:space="preserve"> </w:t>
-      </w:r>
-      <w:r>
-        <w:rPr>
-          <w:b/>
-          <w:bCs/>
-        </w:rPr>
         <w:t xml:space="preserve">conceal differential access to citizenship while </w:t>
       </w:r>
       <w:r>
@@ -5322,7 +5030,6 @@
         <w:t xml:space="preserve">In response to the question, “When was the Declaration of Independence </w:t>
       </w:r>
       <w:r>
-        <w:lastRenderedPageBreak/>
         <w:t>signed?</w:t>
       </w:r>
       <w:r>
@@ -5569,7 +5276,11 @@
         <w:t xml:space="preserve">national belonging </w:t>
       </w:r>
       <w:r>
-        <w:t>through their explanations of history</w:t>
+        <w:t xml:space="preserve">through their </w:t>
+      </w:r>
+      <w:r>
+        <w:lastRenderedPageBreak/>
+        <w:t>explanations of history</w:t>
       </w:r>
       <w:r>
         <w:t xml:space="preserve">. </w:t>
@@ -5656,11 +5367,7 @@
         <w:t xml:space="preserve">, encapsulated through the “melting pot” symbol, </w:t>
       </w:r>
       <w:r>
-        <w:t xml:space="preserve">constructs American identity as one benefiting from the incorporation of various racial/ethnic groups into the (white) mainstream under the condition that immigrants </w:t>
-      </w:r>
-      <w:r>
-        <w:lastRenderedPageBreak/>
-        <w:t>discard their “primordial” attachments (</w:t>
+        <w:t>constructs American identity as one benefiting from the incorporation of various racial/ethnic groups into the (white) mainstream under the condition that immigrants discard their “primordial” attachments (</w:t>
       </w:r>
       <w:r>
         <w:rPr>
@@ -5932,7 +5639,11 @@
         <w:t xml:space="preserve"> </w:t>
       </w:r>
       <w:r>
-        <w:t xml:space="preserve">The “melting pot” narrative also equips the minimization of racism frame to </w:t>
+        <w:t xml:space="preserve">The “melting pot” narrative also equips the minimization of racism frame </w:t>
+      </w:r>
+      <w:r>
+        <w:lastRenderedPageBreak/>
+        <w:t xml:space="preserve">to </w:t>
       </w:r>
       <w:r>
         <w:t>downplay the salience of rac</w:t>
@@ -5984,11 +5695,7 @@
         <w:tab/>
       </w:r>
       <w:r>
-        <w:t xml:space="preserve">Analyzing the transfer of interpretive frames from teachers to students is a complicated process. Many of the studies mentioned in this article omit white adolescent’s pre-instructional </w:t>
-      </w:r>
-      <w:r>
-        <w:lastRenderedPageBreak/>
-        <w:t>beliefs</w:t>
+        <w:t>Analyzing the transfer of interpretive frames from teachers to students is a complicated process. Many of the studies mentioned in this article omit white adolescent’s pre-instructional beliefs</w:t>
       </w:r>
       <w:r>
         <w:t xml:space="preserve">. By doing so, </w:t>
@@ -6126,7 +5833,11 @@
         <w:t xml:space="preserve">ast studies have shown that students of color </w:t>
       </w:r>
       <w:r>
-        <w:t>tend to view , or in some cases wholly contest whiteness-centered pedagogy, as was the case of Black students in Epstein’s (2009) ethnography</w:t>
+        <w:t xml:space="preserve">tend to view , or in some cases wholly contest whiteness-centered pedagogy, as was the </w:t>
+      </w:r>
+      <w:r>
+        <w:lastRenderedPageBreak/>
+        <w:t>case of Black students in Epstein’s (2009) ethnography</w:t>
       </w:r>
       <w:r>
         <w:t xml:space="preserve">. </w:t>
@@ -6195,11 +5906,7 @@
         <w:t xml:space="preserve">socially constructed identity, its </w:t>
       </w:r>
       <w:r>
-        <w:t xml:space="preserve">significance drawing upon inequal treatment by racial structures and practices rather than </w:t>
-      </w:r>
-      <w:r>
-        <w:lastRenderedPageBreak/>
-        <w:t xml:space="preserve">essentialist attributes. Moreover, how individuals experience their racialization varies </w:t>
+        <w:t xml:space="preserve">significance drawing upon inequal treatment by racial structures and practices rather than essentialist attributes. Moreover, how individuals experience their racialization varies </w:t>
       </w:r>
       <w:r>
         <w:t xml:space="preserve">based a number of factors [NAME  A FEW].  </w:t>
@@ -6254,7 +5961,11 @@
         <w:t xml:space="preserve"> and students alike</w:t>
       </w:r>
       <w:r>
-        <w:t xml:space="preserve"> also dilute the messages from social transformations like the Civil Right Movement to individual-centered critiques of </w:t>
+        <w:t xml:space="preserve"> also dilute the messages from social transformations like the </w:t>
+      </w:r>
+      <w:r>
+        <w:lastRenderedPageBreak/>
+        <w:t xml:space="preserve">Civil Right Movement to individual-centered critiques of </w:t>
       </w:r>
       <w:r>
         <w:t xml:space="preserve">prejudice rather than structural ones of racism. </w:t>
@@ -6269,11 +5980,7 @@
         <w:t xml:space="preserve">The </w:t>
       </w:r>
       <w:r>
-        <w:t xml:space="preserve">marginalization of non-white groups in historical significance also transpires in students and teachers’ formulation of American identity. Discursive divides between we (white individuals) and them (individuals from other racial groups) has a visible effect on white adolescents’ interpretations of American identity. They, like their teachers, come to understand history through a European American perspective and celebrate the assimilation of European immigrants into the American collective. At the same time the white-centering construct of American identity also helps teachers subtly marginalize individuals from other racial groups </w:t>
-      </w:r>
-      <w:r>
-        <w:lastRenderedPageBreak/>
-        <w:t xml:space="preserve">using cultural stereotypes like the perpetual foreigner as well as messages of abstract liberalism, “if __ can make it, why can’t __.”  </w:t>
+        <w:t xml:space="preserve">marginalization of non-white groups in historical significance also transpires in students and teachers’ formulation of American identity. Discursive divides between we (white individuals) and them (individuals from other racial groups) has a visible effect on white adolescents’ interpretations of American identity. They, like their teachers, come to understand history through a European American perspective and celebrate the assimilation of European immigrants into the American collective. At the same time the white-centering construct of American identity also helps teachers subtly marginalize individuals from other racial groups using cultural stereotypes like the perpetual foreigner as well as messages of abstract liberalism, “if __ can make it, why can’t __.”  </w:t>
       </w:r>
     </w:p>
     <w:p>
@@ -6329,7 +6036,7 @@
       </w:pPr>
     </w:p>
     <w:sectPr>
-      <w:headerReference w:type="default" r:id="rId7"/>
+      <w:headerReference w:type="default" r:id="rId8"/>
       <w:pgSz w:w="12240" w:h="15840"/>
       <w:pgMar w:top="1440" w:right="1440" w:bottom="1440" w:left="1440" w:header="720" w:footer="720" w:gutter="0"/>
       <w:cols w:space="720"/>
@@ -6371,6 +6078,22 @@
     <w:p>
       <w:r>
         <w:continuationSeparator/>
+      </w:r>
+    </w:p>
+  </w:footnote>
+  <w:footnote w:id="1">
+    <w:p>
+      <w:pPr>
+        <w:pStyle w:val="FootnoteText"/>
+      </w:pPr>
+      <w:r>
+        <w:rPr>
+          <w:rStyle w:val="FootnoteReference"/>
+        </w:rPr>
+        <w:footnoteRef/>
+      </w:r>
+      <w:r>
+        <w:t xml:space="preserve"> In this article, I use “color-evasive” as the preferred term versus “color-blind,” both in sensitivity to those who are blind as well as to highlight the active role that racial ideology plays in daily life.</w:t>
       </w:r>
     </w:p>
   </w:footnote>
@@ -7675,6 +7398,47 @@
     <w:unhideWhenUsed/>
     <w:rsid w:val="006558B5"/>
   </w:style>
+  <w:style w:type="paragraph" w:styleId="FootnoteText">
+    <w:name w:val="footnote text"/>
+    <w:basedOn w:val="Normal"/>
+    <w:link w:val="FootnoteTextChar"/>
+    <w:uiPriority w:val="99"/>
+    <w:semiHidden/>
+    <w:unhideWhenUsed/>
+    <w:rsid w:val="00CF6F25"/>
+    <w:pPr>
+      <w:spacing w:before="0" w:after="0" w:line="240" w:lineRule="auto"/>
+    </w:pPr>
+    <w:rPr>
+      <w:sz w:val="20"/>
+      <w:szCs w:val="20"/>
+    </w:rPr>
+  </w:style>
+  <w:style w:type="character" w:customStyle="1" w:styleId="FootnoteTextChar">
+    <w:name w:val="Footnote Text Char"/>
+    <w:basedOn w:val="DefaultParagraphFont"/>
+    <w:link w:val="FootnoteText"/>
+    <w:uiPriority w:val="99"/>
+    <w:semiHidden/>
+    <w:rsid w:val="00CF6F25"/>
+    <w:rPr>
+      <w:rFonts w:ascii="Times New Roman" w:eastAsia="Times New Roman" w:hAnsi="Times New Roman" w:cs="Times New Roman"/>
+      <w:color w:val="333333"/>
+      <w:sz w:val="20"/>
+      <w:szCs w:val="20"/>
+    </w:rPr>
+  </w:style>
+  <w:style w:type="character" w:styleId="FootnoteReference">
+    <w:name w:val="footnote reference"/>
+    <w:basedOn w:val="DefaultParagraphFont"/>
+    <w:uiPriority w:val="99"/>
+    <w:semiHidden/>
+    <w:unhideWhenUsed/>
+    <w:rsid w:val="00CF6F25"/>
+    <w:rPr>
+      <w:vertAlign w:val="superscript"/>
+    </w:rPr>
+  </w:style>
 </w:styles>
 </file>
 
@@ -7971,4 +7735,16 @@
     </a:ext>
   </a:extLst>
 </a:theme>
+</file>
+
+<file path=customXml/item1.xml><?xml version="1.0" encoding="utf-8"?>
+<b:Sources xmlns:b="http://schemas.openxmlformats.org/officeDocument/2006/bibliography" xmlns="http://schemas.openxmlformats.org/officeDocument/2006/bibliography" SelectedStyle="\CHICAGO.XSL" StyleName="Chicago" Version="16"/>
+</file>
+
+<file path=customXml/itemProps1.xml><?xml version="1.0" encoding="utf-8"?>
+<ds:datastoreItem xmlns:ds="http://schemas.openxmlformats.org/officeDocument/2006/customXml" ds:itemID="{183E4114-A5DB-4678-B50A-C32299B07DEC}">
+  <ds:schemaRefs>
+    <ds:schemaRef ds:uri="http://schemas.openxmlformats.org/officeDocument/2006/bibliography"/>
+  </ds:schemaRefs>
+</ds:datastoreItem>
 </file>
</xml_diff>